<commit_message>
minimized pages to 10
</commit_message>
<xml_diff>
--- a/camera-ready version/metamycelia-AMCIS2023-submission-with-comments.docx
+++ b/camera-ready version/metamycelia-AMCIS2023-submission-with-comments.docx
@@ -382,7 +382,14 @@
           <w:rFonts w:eastAsia="Georgia" w:cs="Georgia"/>
           <w:color w:val="000000" w:themeColor="text1"/>
         </w:rPr>
-        <w:t>Big data, big data reference architecture, big data architecture, data architecture.</w:t>
+        <w:t>Big data, big data reference architecture, big data architecture, data architecture</w:t>
+      </w:r>
+      <w:r>
+        <w:rPr>
+          <w:rFonts w:eastAsia="Georgia" w:cs="Georgia"/>
+          <w:color w:val="000000" w:themeColor="text1"/>
+        </w:rPr>
+        <w:t>, data engineering.</w:t>
       </w:r>
     </w:p>
     <w:p>
@@ -448,13 +455,31 @@
         <w:ind w:left="-15" w:right="103" w:firstLine="339"/>
       </w:pPr>
       <w:r>
-        <w:t xml:space="preserve">BD is the practice of crunching large sets of </w:t>
+        <w:t>BD</w:t>
+      </w:r>
+      <w:r>
+        <w:t xml:space="preserve"> engineering</w:t>
+      </w:r>
+      <w:r>
+        <w:t xml:space="preserve"> is the practice of crunching large sets of </w:t>
       </w:r>
       <w:r>
         <w:t>heterogeneous</w:t>
       </w:r>
       <w:r>
-        <w:t xml:space="preserve"> data to discover patterns and insights for business competitive advantage. Since the inception of the term, ideas have ebbed and flowed along with the rapid advancements of technology, and many strived to harness the power of BD. Nevertheless, there are many failed attempts, for example, as of 2021 only 13% of organizations succeeded in delivering on their data strategy (technology review insights in partnership with Databricks, 2021) and 20–24% successfully adopted </w:t>
+        <w:t xml:space="preserve"> data to discover patterns and insights for business competitive advantage. Since the inception of the term,</w:t>
+      </w:r>
+      <w:r>
+        <w:t xml:space="preserve"> </w:t>
+      </w:r>
+      <w:r>
+        <w:t xml:space="preserve">many strived to harness the power of </w:t>
+      </w:r>
+      <w:r>
+        <w:t>it</w:t>
+      </w:r>
+      <w:r>
+        <w:t xml:space="preserve">. Nevertheless, there are many failed attempts, for example, as of 2021 only 13% of organizations succeeded in delivering on their data strategy (technology review insights in partnership with Databricks, 2021) and 20–24% successfully adopted </w:t>
       </w:r>
       <w:r>
         <w:t>BD</w:t>
@@ -466,7 +491,7 @@
         <w:fldChar w:fldCharType="begin"/>
       </w:r>
       <w:r>
-        <w:instrText xml:space="preserve"> ADDIN EN.CITE &lt;EndNote&gt;&lt;Cite&gt;&lt;Author&gt;Partners&lt;/Author&gt;&lt;Year&gt;2021&lt;/Year&gt;&lt;RecNum&gt;299&lt;/RecNum&gt;&lt;DisplayText&gt;(Partners 2021; White 2019)&lt;/DisplayText&gt;&lt;record&gt;&lt;rec-number&gt;299&lt;/rec-number&gt;&lt;foreign-keys&gt;&lt;key app="EN" db-id="5re5epv9rrvvajeatv4xvdtet5zsfedxv2xw" timestamp="1677363674"&gt;299&lt;/key&gt;&lt;/foreign-keys&gt;&lt;ref-type name="Generic"&gt;13&lt;/ref-type&gt;&lt;contributors&gt;&lt;authors&gt;&lt;author&gt;Partners, NewVantage&lt;/author&gt;&lt;/authors&gt;&lt;/contributors&gt;&lt;titles&gt;&lt;title&gt;Big Data and AI Executive Survey 2021&lt;/title&gt;&lt;/titles&gt;&lt;dates&gt;&lt;year&gt;2021&lt;/year&gt;&lt;/dates&gt;&lt;publisher&gt;NewVantage Partners&lt;/publisher&gt;&lt;urls&gt;&lt;related-urls&gt;&lt;url&gt;https://www.newvantage.com/thoughtleadership&lt;/url&gt;&lt;/related-urls&gt;&lt;/urls&gt;&lt;/record&gt;&lt;/Cite&gt;&lt;Cite&gt;&lt;Author&gt;White&lt;/Author&gt;&lt;Year&gt;2019&lt;/Year&gt;&lt;RecNum&gt;221&lt;/RecNum&gt;&lt;record&gt;&lt;rec-number&gt;221&lt;/rec-number&gt;&lt;foreign-keys&gt;&lt;key app="EN" db-id="5re5epv9rrvvajeatv4xvdtet5zsfedxv2xw" timestamp="1677363674"&gt;221&lt;/key&gt;&lt;/foreign-keys&gt;&lt;ref-type name="Generic"&gt;13&lt;/ref-type&gt;&lt;contributors&gt;&lt;authors&gt;&lt;author&gt;White, Andrew&lt;/author&gt;&lt;/authors&gt;&lt;/contributors&gt;&lt;titles&gt;&lt;title&gt;Our Top Data and Analytics Predicts for 2019&lt;/title&gt;&lt;/titles&gt;&lt;dates&gt;&lt;year&gt;2019&lt;/year&gt;&lt;/dates&gt;&lt;publisher&gt;Gartner&lt;/publisher&gt;&lt;urls&gt;&lt;related-urls&gt;&lt;url&gt;https://blogs.gartner.com/andrew\_white/2019/01/03/our-top-data-and-analytics-predicts-for-2019/&lt;/url&gt;&lt;/related-urls&gt;&lt;/urls&gt;&lt;/record&gt;&lt;/Cite&gt;&lt;/EndNote&gt;</w:instrText>
+        <w:instrText xml:space="preserve"> ADDIN EN.CITE &lt;EndNote&gt;&lt;Cite&gt;&lt;Author&gt;Partners&lt;/Author&gt;&lt;Year&gt;2021&lt;/Year&gt;&lt;RecNum&gt;299&lt;/RecNum&gt;&lt;DisplayText&gt;(Partners 2021)&lt;/DisplayText&gt;&lt;record&gt;&lt;rec-number&gt;299&lt;/rec-number&gt;&lt;foreign-keys&gt;&lt;key app="EN" db-id="5re5epv9rrvvajeatv4xvdtet5zsfedxv2xw" timestamp="1677363674"&gt;299&lt;/key&gt;&lt;/foreign-keys&gt;&lt;ref-type name="Generic"&gt;13&lt;/ref-type&gt;&lt;contributors&gt;&lt;authors&gt;&lt;author&gt;Partners, NewVantage&lt;/author&gt;&lt;/authors&gt;&lt;/contributors&gt;&lt;titles&gt;&lt;title&gt;Big Data and AI Executive Survey 2021&lt;/title&gt;&lt;/titles&gt;&lt;dates&gt;&lt;year&gt;2021&lt;/year&gt;&lt;/dates&gt;&lt;publisher&gt;NewVantage Partners&lt;/publisher&gt;&lt;urls&gt;&lt;related-urls&gt;&lt;url&gt;https://www.newvantage.com/thoughtleadership&lt;/url&gt;&lt;/related-urls&gt;&lt;/urls&gt;&lt;/record&gt;&lt;/Cite&gt;&lt;/EndNote&gt;</w:instrText>
       </w:r>
       <w:r>
         <w:fldChar w:fldCharType="separate"/>
@@ -475,7 +500,7 @@
         <w:rPr>
           <w:noProof/>
         </w:rPr>
-        <w:t>(Partners 2021; White 2019)</w:t>
+        <w:t>(Partners 2021)</w:t>
       </w:r>
       <w:r>
         <w:fldChar w:fldCharType="end"/>
@@ -541,17 +566,17 @@
         <w:t xml:space="preserve"> </w:t>
       </w:r>
       <w:r>
-        <w:t xml:space="preserve">engineers would be able to understand the system internals, resulting in silos, burnt out </w:t>
+        <w:t>engineers would be able to understand the system internals, resulting in silos, burnt out and potential friction</w:t>
+      </w:r>
+      <w:r>
+        <w:t xml:space="preserve">. </w:t>
+      </w:r>
+      <w:r>
+        <w:t xml:space="preserve">This creates a perfect ground for immature architectural decisions that result in </w:t>
       </w:r>
       <w:r>
         <w:lastRenderedPageBreak/>
-        <w:t>and potential friction</w:t>
-      </w:r>
-      <w:r>
-        <w:t xml:space="preserve">. </w:t>
-      </w:r>
-      <w:r>
-        <w:t xml:space="preserve">This creates a perfect ground for immature architectural decisions that result in fragile systems that are difficult to maintain and scale. To this end, we explore the concept of </w:t>
+        <w:t xml:space="preserve">fragile systems that are difficult to maintain and scale. To this end, we explore the concept of </w:t>
       </w:r>
       <w:r>
         <w:t>applicable</w:t>
@@ -715,7 +740,13 @@
         <w:t xml:space="preserve"> </w:t>
       </w:r>
       <w:r>
-        <w:t>The Data Lake emerged as a new BD ecosystem to address issues in data warehousing, where data is written into the lake without much transformation and retrieved by data scientists and machine learning engineers in raw format</w:t>
+        <w:t xml:space="preserve">The Data Lake emerged as a new BD ecosystem to address issues in data warehousing, where data is written into the lake without much transformation and retrieved by data scientists and machine learning engineers in raw format. While this approach handles data variety well, it may lack optimization features, leading to the risk of turning into a data swamp as the number of consumers and providers increase. The absence of clear data domains and ownership also leads to decreased data quality over time. Specialized data engineers managing the BD stack may become siloed, unaware of the data's semantics, value, and domain, further reducing data </w:t>
+      </w:r>
+      <w:r>
+        <w:t>quality,</w:t>
+      </w:r>
+      <w:r>
+        <w:t xml:space="preserve"> and making maintenance and scaling a challenging task</w:t>
       </w:r>
       <w:r>
         <w:t xml:space="preserve"> </w:t>
@@ -724,7 +755,7 @@
         <w:fldChar w:fldCharType="begin"/>
       </w:r>
       <w:r>
-        <w:instrText xml:space="preserve"> ADDIN EN.CITE &lt;EndNote&gt;&lt;Cite&gt;&lt;Author&gt;Khine&lt;/Author&gt;&lt;Year&gt;2018&lt;/Year&gt;&lt;RecNum&gt;371&lt;/RecNum&gt;&lt;DisplayText&gt;(Khine and Wang 2018)&lt;/DisplayText&gt;&lt;record&gt;&lt;rec-number&gt;371&lt;/rec-number&gt;&lt;foreign-keys&gt;&lt;key app="EN" db-id="5re5epv9rrvvajeatv4xvdtet5zsfedxv2xw" timestamp="1681973523"&gt;371&lt;/key&gt;&lt;/foreign-keys&gt;&lt;ref-type name="Conference Proceedings"&gt;10&lt;/ref-type&gt;&lt;contributors&gt;&lt;authors&gt;&lt;author&gt;Khine, Pwint Phyu&lt;/author&gt;&lt;author&gt;Wang, Zhao Shun&lt;/author&gt;&lt;/authors&gt;&lt;/contributors&gt;&lt;titles&gt;&lt;title&gt;Data lake: a new ideology in big data era&lt;/title&gt;&lt;secondary-title&gt;ITM web of conferences&lt;/secondary-title&gt;&lt;/titles&gt;&lt;pages&gt;03025&lt;/pages&gt;&lt;volume&gt;17&lt;/volume&gt;&lt;dates&gt;&lt;year&gt;2018&lt;/year&gt;&lt;/dates&gt;&lt;publisher&gt;EDP Sciences&lt;/publisher&gt;&lt;isbn&gt;2271-2097&lt;/isbn&gt;&lt;urls&gt;&lt;/urls&gt;&lt;/record&gt;&lt;/Cite&gt;&lt;/EndNote&gt;</w:instrText>
+        <w:instrText xml:space="preserve"> ADDIN EN.CITE &lt;EndNote&gt;&lt;Cite&gt;&lt;Author&gt;Ataei&lt;/Author&gt;&lt;RecNum&gt;164&lt;/RecNum&gt;&lt;DisplayText&gt;(Ataei and Litchfield)&lt;/DisplayText&gt;&lt;record&gt;&lt;rec-number&gt;164&lt;/rec-number&gt;&lt;foreign-keys&gt;&lt;key app="EN" db-id="5re5epv9rrvvajeatv4xvdtet5zsfedxv2xw" timestamp="1677363674"&gt;164&lt;/key&gt;&lt;/foreign-keys&gt;&lt;ref-type name="Conference Proceedings"&gt;10&lt;/ref-type&gt;&lt;contributors&gt;&lt;authors&gt;&lt;author&gt;Ataei, Pouya&lt;/author&gt;&lt;author&gt;Litchfield, Alan T.&lt;/author&gt;&lt;/authors&gt;&lt;/contributors&gt;&lt;auth-address&gt;Wellington, NZ&lt;/auth-address&gt;&lt;titles&gt;&lt;title&gt;Big Data Reference Architectures, a systematic literature review&lt;/title&gt;&lt;secondary-title&gt;Australasian Conference on Information Systems, 2020&lt;/secondary-title&gt;&lt;/titles&gt;&lt;dates&gt;&lt;pub-dates&gt;&lt;date&gt;2020&lt;/date&gt;&lt;/pub-dates&gt;&lt;/dates&gt;&lt;publisher&gt;AIS&lt;/publisher&gt;&lt;urls&gt;&lt;/urls&gt;&lt;/record&gt;&lt;/Cite&gt;&lt;/EndNote&gt;</w:instrText>
       </w:r>
       <w:r>
         <w:fldChar w:fldCharType="separate"/>
@@ -733,19 +764,13 @@
         <w:rPr>
           <w:noProof/>
         </w:rPr>
-        <w:t>(Khine and Wang 2018)</w:t>
+        <w:t>(Ataei and Litchfield)</w:t>
       </w:r>
       <w:r>
         <w:fldChar w:fldCharType="end"/>
       </w:r>
       <w:r>
-        <w:t xml:space="preserve">. While this approach handles data variety well, it may lack optimization features, leading to the risk of turning into a data swamp as the number of consumers and providers increase. The absence of clear data domains and ownership also leads to decreased data quality over time. Specialized data engineers managing the BD stack may become siloed, unaware of the data's semantics, value, and domain, further reducing data </w:t>
-      </w:r>
-      <w:r>
-        <w:t>quality,</w:t>
-      </w:r>
-      <w:r>
-        <w:t xml:space="preserve"> and making maintenance and scaling a challenging task.</w:t>
+        <w:t>.</w:t>
       </w:r>
     </w:p>
     <w:p>
@@ -847,16 +872,57 @@
         <w:fldChar w:fldCharType="end"/>
       </w:r>
       <w:r>
+        <w:t>.</w:t>
+      </w:r>
+    </w:p>
+    <w:p>
+      <w:pPr>
+        <w:pStyle w:val="Heading2"/>
+      </w:pPr>
+      <w:r>
+        <w:rPr>
+          <w:rFonts w:eastAsia="Calibri"/>
+        </w:rPr>
+        <w:t xml:space="preserve">Why </w:t>
+      </w:r>
+      <w:r>
+        <w:rPr>
+          <w:rFonts w:eastAsia="Calibri"/>
+        </w:rPr>
+        <w:t>Reference</w:t>
+      </w:r>
+      <w:r>
+        <w:rPr>
+          <w:rFonts w:eastAsia="Calibri"/>
+        </w:rPr>
+        <w:t xml:space="preserve"> Architecture?</w:t>
+      </w:r>
+    </w:p>
+    <w:p>
+      <w:pPr>
+        <w:ind w:left="-5" w:right="103"/>
+      </w:pPr>
+      <w:r>
+        <w:t xml:space="preserve">Software architecture is an artefact that aims to satisfy business objectives through a software solution that is adaptable, cost-efficient, maintainable, and scalable. In addition, it allows for the capture of design issues at an early stage in the development process. While this practice can be applied to any class of </w:t>
+      </w:r>
+      <w:r>
+        <w:lastRenderedPageBreak/>
+        <w:t xml:space="preserve">systems, it is particularly useful in the design and development of complex </w:t>
+      </w:r>
+      <w:r>
+        <w:t>systems</w:t>
+      </w:r>
+      <w:r>
+        <w:t xml:space="preserve"> such as BD. Despite the known complexity of BD systems, the development, analysis, and design of an RA that incorporates best practices, techniques, and patterns and that supports the achievement of BD goals is possible</w:t>
+      </w:r>
+      <w:r>
         <w:t xml:space="preserve"> </w:t>
       </w:r>
       <w:r>
-        <w:t xml:space="preserve">and domain-driven design </w:t>
-      </w:r>
-      <w:r>
         <w:fldChar w:fldCharType="begin"/>
       </w:r>
       <w:r>
-        <w:instrText xml:space="preserve"> ADDIN EN.CITE &lt;EndNote&gt;&lt;Cite&gt;&lt;Author&gt;Evans&lt;/Author&gt;&lt;Year&gt;2004&lt;/Year&gt;&lt;RecNum&gt;211&lt;/RecNum&gt;&lt;DisplayText&gt;(Evans and Evans 2004)&lt;/DisplayText&gt;&lt;record&gt;&lt;rec-number&gt;211&lt;/rec-number&gt;&lt;foreign-keys&gt;&lt;key app="EN" db-id="5re5epv9rrvvajeatv4xvdtet5zsfedxv2xw" timestamp="1677363674"&gt;211&lt;/key&gt;&lt;/foreign-keys&gt;&lt;ref-type name="Book"&gt;6&lt;/ref-type&gt;&lt;contributors&gt;&lt;authors&gt;&lt;author&gt;Evans, Eric&lt;/author&gt;&lt;author&gt;Evans, Eric J.&lt;/author&gt;&lt;/authors&gt;&lt;/contributors&gt;&lt;titles&gt;&lt;title&gt;Domain-driven design: tackling complexity in the heart of software&lt;/title&gt;&lt;/titles&gt;&lt;dates&gt;&lt;year&gt;2004&lt;/year&gt;&lt;/dates&gt;&lt;publisher&gt;Addison-Wesley Professional&lt;/publisher&gt;&lt;urls&gt;&lt;/urls&gt;&lt;/record&gt;&lt;/Cite&gt;&lt;/EndNote&gt;</w:instrText>
+        <w:instrText xml:space="preserve"> ADDIN EN.CITE &lt;EndNote&gt;&lt;Cite&gt;&lt;Author&gt;Ataei&lt;/Author&gt;&lt;Year&gt;2022&lt;/Year&gt;&lt;RecNum&gt;163&lt;/RecNum&gt;&lt;DisplayText&gt;(Ataei and Litchfield 2022)&lt;/DisplayText&gt;&lt;record&gt;&lt;rec-number&gt;163&lt;/rec-number&gt;&lt;foreign-keys&gt;&lt;key app="EN" db-id="5re5epv9rrvvajeatv4xvdtet5zsfedxv2xw" timestamp="1677363674"&gt;163&lt;/key&gt;&lt;/foreign-keys&gt;&lt;ref-type name="Journal Article"&gt;17&lt;/ref-type&gt;&lt;contributors&gt;&lt;authors&gt;&lt;author&gt;Ataei, Pouya&lt;/author&gt;&lt;author&gt;Litchfield, Alan&lt;/author&gt;&lt;/authors&gt;&lt;/contributors&gt;&lt;titles&gt;&lt;title&gt;The state of big data reference architectures: a systematic literature review&lt;/title&gt;&lt;secondary-title&gt;IEEE Access&lt;/secondary-title&gt;&lt;/titles&gt;&lt;periodical&gt;&lt;full-title&gt;IEEE Access&lt;/full-title&gt;&lt;/periodical&gt;&lt;dates&gt;&lt;year&gt;2022&lt;/year&gt;&lt;/dates&gt;&lt;urls&gt;&lt;/urls&gt;&lt;/record&gt;&lt;/Cite&gt;&lt;/EndNote&gt;</w:instrText>
       </w:r>
       <w:r>
         <w:fldChar w:fldCharType="separate"/>
@@ -865,60 +931,25 @@
         <w:rPr>
           <w:noProof/>
         </w:rPr>
-        <w:t>(Evans and Evans 2004)</w:t>
+        <w:t>(Ataei and Litchfield 2022)</w:t>
       </w:r>
       <w:r>
         <w:fldChar w:fldCharType="end"/>
       </w:r>
       <w:r>
-        <w:t>.</w:t>
-      </w:r>
-    </w:p>
-    <w:p>
-      <w:pPr>
-        <w:pStyle w:val="Heading2"/>
-      </w:pPr>
-      <w:r>
-        <w:rPr>
-          <w:rFonts w:eastAsia="Calibri"/>
-        </w:rPr>
-        <w:t xml:space="preserve">Why </w:t>
-      </w:r>
-      <w:r>
-        <w:rPr>
-          <w:rFonts w:eastAsia="Calibri"/>
-        </w:rPr>
-        <w:t>Reference</w:t>
-      </w:r>
-      <w:r>
-        <w:rPr>
-          <w:rFonts w:eastAsia="Calibri"/>
-        </w:rPr>
-        <w:t xml:space="preserve"> Architecture?</w:t>
-      </w:r>
-    </w:p>
-    <w:p>
-      <w:pPr>
-        <w:ind w:left="-5" w:right="103"/>
-      </w:pPr>
-      <w:r>
-        <w:t xml:space="preserve">Software architecture is an artefact that aims to satisfy business objectives through a software solution that is adaptable, cost-efficient, maintainable, and scalable. In addition, it allows for the capture of design </w:t>
-      </w:r>
-      <w:r>
-        <w:lastRenderedPageBreak/>
-        <w:t xml:space="preserve">issues at an early stage in the development process. While this practice can be applied to any class of systems, it is particularly useful in the design and development of complex </w:t>
-      </w:r>
-      <w:r>
-        <w:t>systems</w:t>
-      </w:r>
-      <w:r>
-        <w:t xml:space="preserve"> such as BD </w:t>
+        <w:t xml:space="preserve">. </w:t>
+      </w:r>
+      <w:r>
+        <w:t>Therefore,</w:t>
+      </w:r>
+      <w:r>
+        <w:t xml:space="preserve"> engineers and architects can better absorb the complexity of BD system development and make it tractable. This can be seen in Software Product Line (SPL) development where RAs that provide generic artefacts can be instantiated and configured for use in specific system domains </w:t>
       </w:r>
       <w:r>
         <w:fldChar w:fldCharType="begin"/>
       </w:r>
       <w:r>
-        <w:instrText xml:space="preserve"> ADDIN EN.CITE &lt;EndNote&gt;&lt;Cite&gt;&lt;Author&gt;Ataei&lt;/Author&gt;&lt;RecNum&gt;164&lt;/RecNum&gt;&lt;DisplayText&gt;(Ataei and Litchfield)&lt;/DisplayText&gt;&lt;record&gt;&lt;rec-number&gt;164&lt;/rec-number&gt;&lt;foreign-keys&gt;&lt;key app="EN" db-id="5re5epv9rrvvajeatv4xvdtet5zsfedxv2xw" timestamp="1677363674"&gt;164&lt;/key&gt;&lt;/foreign-keys&gt;&lt;ref-type name="Conference Proceedings"&gt;10&lt;/ref-type&gt;&lt;contributors&gt;&lt;authors&gt;&lt;author&gt;Ataei, Pouya&lt;/author&gt;&lt;author&gt;Litchfield, Alan T.&lt;/author&gt;&lt;/authors&gt;&lt;/contributors&gt;&lt;auth-address&gt;Wellington, NZ&lt;/auth-address&gt;&lt;titles&gt;&lt;title&gt;Big Data Reference Architectures, a systematic literature review&lt;/title&gt;&lt;secondary-title&gt;Australasian Conference on Information Systems, 2020&lt;/secondary-title&gt;&lt;/titles&gt;&lt;dates&gt;&lt;pub-dates&gt;&lt;date&gt;2020&lt;/date&gt;&lt;/pub-dates&gt;&lt;/dates&gt;&lt;publisher&gt;AIS&lt;/publisher&gt;&lt;urls&gt;&lt;/urls&gt;&lt;/record&gt;&lt;/Cite&gt;&lt;/EndNote&gt;</w:instrText>
+        <w:instrText xml:space="preserve"> ADDIN EN.CITE &lt;EndNote&gt;&lt;Cite&gt;&lt;Author&gt;Cloutier&lt;/Author&gt;&lt;Year&gt;2010&lt;/Year&gt;&lt;RecNum&gt;194&lt;/RecNum&gt;&lt;DisplayText&gt;(Cloutier et al. 2010)&lt;/DisplayText&gt;&lt;record&gt;&lt;rec-number&gt;194&lt;/rec-number&gt;&lt;foreign-keys&gt;&lt;key app="EN" db-id="5re5epv9rrvvajeatv4xvdtet5zsfedxv2xw" timestamp="1677363674"&gt;194&lt;/key&gt;&lt;/foreign-keys&gt;&lt;ref-type name="Journal Article"&gt;17&lt;/ref-type&gt;&lt;contributors&gt;&lt;authors&gt;&lt;author&gt;Cloutier, Robert&lt;/author&gt;&lt;author&gt;Muller, Gerrit&lt;/author&gt;&lt;author&gt;Verma, Dinesh&lt;/author&gt;&lt;author&gt;Nilchiani, Roshanak&lt;/author&gt;&lt;author&gt;Hole, Eirik&lt;/author&gt;&lt;author&gt;Bone, Mary&lt;/author&gt;&lt;/authors&gt;&lt;/contributors&gt;&lt;titles&gt;&lt;title&gt;The concept of reference architectures&lt;/title&gt;&lt;secondary-title&gt;Systems Engineering&lt;/secondary-title&gt;&lt;/titles&gt;&lt;periodical&gt;&lt;full-title&gt;Systems Engineering&lt;/full-title&gt;&lt;/periodical&gt;&lt;pages&gt;14-27&lt;/pages&gt;&lt;volume&gt;13&lt;/volume&gt;&lt;number&gt;1&lt;/number&gt;&lt;dates&gt;&lt;year&gt;2010&lt;/year&gt;&lt;/dates&gt;&lt;urls&gt;&lt;/urls&gt;&lt;/record&gt;&lt;/Cite&gt;&lt;/EndNote&gt;</w:instrText>
       </w:r>
       <w:r>
         <w:fldChar w:fldCharType="separate"/>
@@ -927,58 +958,7 @@
         <w:rPr>
           <w:noProof/>
         </w:rPr>
-        <w:t>(Ataei and Litchfield)</w:t>
-      </w:r>
-      <w:r>
-        <w:fldChar w:fldCharType="end"/>
-      </w:r>
-      <w:r>
-        <w:t>. Despite the known complexity of BD systems, the development, analysis, and design of an RA that incorporates best practices, techniques, and patterns and that supports the achievement of BD goals is possible</w:t>
-      </w:r>
-      <w:r>
-        <w:t xml:space="preserve"> </w:t>
-      </w:r>
-      <w:r>
-        <w:fldChar w:fldCharType="begin"/>
-      </w:r>
-      <w:r>
-        <w:instrText xml:space="preserve"> ADDIN EN.CITE &lt;EndNote&gt;&lt;Cite&gt;&lt;Author&gt;Ataei&lt;/Author&gt;&lt;Year&gt;2022&lt;/Year&gt;&lt;RecNum&gt;163&lt;/RecNum&gt;&lt;DisplayText&gt;(Ataei and Litchfield 2022)&lt;/DisplayText&gt;&lt;record&gt;&lt;rec-number&gt;163&lt;/rec-number&gt;&lt;foreign-keys&gt;&lt;key app="EN" db-id="5re5epv9rrvvajeatv4xvdtet5zsfedxv2xw" timestamp="1677363674"&gt;163&lt;/key&gt;&lt;/foreign-keys&gt;&lt;ref-type name="Journal Article"&gt;17&lt;/ref-type&gt;&lt;contributors&gt;&lt;authors&gt;&lt;author&gt;Ataei, Pouya&lt;/author&gt;&lt;author&gt;Litchfield, Alan&lt;/author&gt;&lt;/authors&gt;&lt;/contributors&gt;&lt;titles&gt;&lt;title&gt;The state of big data reference architectures: a systematic literature review&lt;/title&gt;&lt;secondary-title&gt;IEEE Access&lt;/secondary-title&gt;&lt;/titles&gt;&lt;periodical&gt;&lt;full-title&gt;IEEE Access&lt;/full-title&gt;&lt;/periodical&gt;&lt;dates&gt;&lt;year&gt;2022&lt;/year&gt;&lt;/dates&gt;&lt;urls&gt;&lt;/urls&gt;&lt;/record&gt;&lt;/Cite&gt;&lt;/EndNote&gt;</w:instrText>
-      </w:r>
-      <w:r>
-        <w:fldChar w:fldCharType="separate"/>
-      </w:r>
-      <w:r>
-        <w:rPr>
-          <w:noProof/>
-        </w:rPr>
-        <w:t>(Ataei and Litchfield 2022)</w:t>
-      </w:r>
-      <w:r>
-        <w:fldChar w:fldCharType="end"/>
-      </w:r>
-      <w:r>
-        <w:t xml:space="preserve">. </w:t>
-      </w:r>
-      <w:r>
-        <w:t>Therefore,</w:t>
-      </w:r>
-      <w:r>
-        <w:t xml:space="preserve"> engineers and architects can better absorb the complexity of BD system development and make it tractable. This can be seen in Software Product Line (SPL) development where RAs that provide generic artefacts can be instantiated and configured for use in specific system domains </w:t>
-      </w:r>
-      <w:r>
-        <w:fldChar w:fldCharType="begin"/>
-      </w:r>
-      <w:r>
-        <w:instrText xml:space="preserve"> ADDIN EN.CITE &lt;EndNote&gt;&lt;Cite&gt;&lt;Author&gt;Derras&lt;/Author&gt;&lt;RecNum&gt;204&lt;/RecNum&gt;&lt;DisplayText&gt;(Cloutier et al. 2010; Derras et al.)&lt;/DisplayText&gt;&lt;record&gt;&lt;rec-number&gt;204&lt;/rec-number&gt;&lt;foreign-keys&gt;&lt;key app="EN" db-id="5re5epv9rrvvajeatv4xvdtet5zsfedxv2xw" timestamp="1677363674"&gt;204&lt;/key&gt;&lt;/foreign-keys&gt;&lt;ref-type name="Conference Proceedings"&gt;10&lt;/ref-type&gt;&lt;contributors&gt;&lt;authors&gt;&lt;author&gt;Derras, Mustapha&lt;/author&gt;&lt;author&gt;Deruelle, Laurent&lt;/author&gt;&lt;author&gt;Douin, Jean-Michel&lt;/author&gt;&lt;author&gt;Levy, Nicole&lt;/author&gt;&lt;author&gt;Losavio, Francisca&lt;/author&gt;&lt;author&gt;Pollet, Yann&lt;/author&gt;&lt;author&gt;Reiner, Valérie&lt;/author&gt;&lt;/authors&gt;&lt;/contributors&gt;&lt;titles&gt;&lt;title&gt;Reference Architecture Design: A Practical Approach&lt;/title&gt;&lt;secondary-title&gt;ICSOFT&lt;/secondary-title&gt;&lt;/titles&gt;&lt;pages&gt;633-640&lt;/pages&gt;&lt;dates&gt;&lt;/dates&gt;&lt;urls&gt;&lt;/urls&gt;&lt;/record&gt;&lt;/Cite&gt;&lt;Cite&gt;&lt;Author&gt;Cloutier&lt;/Author&gt;&lt;Year&gt;2010&lt;/Year&gt;&lt;RecNum&gt;194&lt;/RecNum&gt;&lt;record&gt;&lt;rec-number&gt;194&lt;/rec-number&gt;&lt;foreign-keys&gt;&lt;key app="EN" db-id="5re5epv9rrvvajeatv4xvdtet5zsfedxv2xw" timestamp="1677363674"&gt;194&lt;/key&gt;&lt;/foreign-keys&gt;&lt;ref-type name="Journal Article"&gt;17&lt;/ref-type&gt;&lt;contributors&gt;&lt;authors&gt;&lt;author&gt;Cloutier, Robert&lt;/author&gt;&lt;author&gt;Muller, Gerrit&lt;/author&gt;&lt;author&gt;Verma, Dinesh&lt;/author&gt;&lt;author&gt;Nilchiani, Roshanak&lt;/author&gt;&lt;author&gt;Hole, Eirik&lt;/author&gt;&lt;author&gt;Bone, Mary&lt;/author&gt;&lt;/authors&gt;&lt;/contributors&gt;&lt;titles&gt;&lt;title&gt;The concept of reference architectures&lt;/title&gt;&lt;secondary-title&gt;Systems Engineering&lt;/secondary-title&gt;&lt;/titles&gt;&lt;periodical&gt;&lt;full-title&gt;Systems Engineering&lt;/full-title&gt;&lt;/periodical&gt;&lt;pages&gt;14-27&lt;/pages&gt;&lt;volume&gt;13&lt;/volume&gt;&lt;number&gt;1&lt;/number&gt;&lt;dates&gt;&lt;year&gt;2010&lt;/year&gt;&lt;/dates&gt;&lt;urls&gt;&lt;/urls&gt;&lt;/record&gt;&lt;/Cite&gt;&lt;/EndNote&gt;</w:instrText>
-      </w:r>
-      <w:r>
-        <w:fldChar w:fldCharType="separate"/>
-      </w:r>
-      <w:r>
-        <w:rPr>
-          <w:noProof/>
-        </w:rPr>
-        <w:t>(Cloutier et al. 2010; Derras et al.)</w:t>
+        <w:t>(Cloutier et al. 2010)</w:t>
       </w:r>
       <w:r>
         <w:fldChar w:fldCharType="end"/>
@@ -1226,27 +1206,6 @@
         <w:fldChar w:fldCharType="end"/>
       </w:r>
       <w:r>
-        <w:t xml:space="preserve">and PhD thesis </w:t>
-      </w:r>
-      <w:r>
-        <w:fldChar w:fldCharType="begin"/>
-      </w:r>
-      <w:r>
-        <w:instrText xml:space="preserve"> ADDIN EN.CITE &lt;EndNote&gt;&lt;Cite&gt;&lt;Author&gt;Suthakar&lt;/Author&gt;&lt;Year&gt;2017&lt;/Year&gt;&lt;RecNum&gt;346&lt;/RecNum&gt;&lt;DisplayText&gt;(Suthakar 2017)&lt;/DisplayText&gt;&lt;record&gt;&lt;rec-number&gt;346&lt;/rec-number&gt;&lt;foreign-keys&gt;&lt;key app="EN" db-id="5re5epv9rrvvajeatv4xvdtet5zsfedxv2xw" timestamp="1677363674"&gt;346&lt;/key&gt;&lt;/foreign-keys&gt;&lt;ref-type name="Thesis"&gt;32&lt;/ref-type&gt;&lt;contributors&gt;&lt;authors&gt;&lt;author&gt;Suthakar, Uthayanath&lt;/author&gt;&lt;/authors&gt;&lt;/contributors&gt;&lt;titles&gt;&lt;title&gt;A scalable data store and analytic platform for real-time monitoring of data-intensive scientific infrastructure&lt;/title&gt;&lt;/titles&gt;&lt;dates&gt;&lt;year&gt;2017&lt;/year&gt;&lt;/dates&gt;&lt;publisher&gt;Brunel University London&lt;/publisher&gt;&lt;urls&gt;&lt;/urls&gt;&lt;/record&gt;&lt;/Cite&gt;&lt;/EndNote&gt;</w:instrText>
-      </w:r>
-      <w:r>
-        <w:fldChar w:fldCharType="separate"/>
-      </w:r>
-      <w:r>
-        <w:rPr>
-          <w:noProof/>
-        </w:rPr>
-        <w:t>(Suthakar 2017)</w:t>
-      </w:r>
-      <w:r>
-        <w:fldChar w:fldCharType="end"/>
-      </w:r>
-      <w:r>
         <w:t xml:space="preserve"> </w:t>
       </w:r>
       <w:r>
@@ -1305,26 +1264,27 @@
         <w:ind w:left="-5" w:right="103"/>
       </w:pPr>
       <w:r>
-        <w:t xml:space="preserve">Prior to RA modelling and design, the desired properties of the artefact are defined as requirements. System and software requirements range from a sketch on a napkin to formal (mathematical) specifications. </w:t>
-      </w:r>
-      <w:r>
-        <w:t>Therefore, the requirements for this study's purpose are defined in an exploration of the body of evidence</w:t>
+        <w:t xml:space="preserve">Prior to RA modelling and design, the desired properties of the artefact are defined as requirements. </w:t>
+      </w:r>
+      <w:r>
+        <w:t>T</w:t>
+      </w:r>
+      <w:r>
+        <w:t>he requirements for this study's purpose are defined in an exploration of the body of evidence</w:t>
       </w:r>
       <w:r>
         <w:t>.</w:t>
       </w:r>
-    </w:p>
-    <w:p>
-      <w:pPr>
-        <w:ind w:left="-15" w:right="103" w:firstLine="339"/>
-      </w:pPr>
-      <w:r>
-        <w:t>Classifying software and system requirements is a frequently debated topic. Sommerville (2011) uses three levels: user, system, and design specs. This study adopts</w:t>
-      </w:r>
       <w:r>
         <w:t xml:space="preserve"> </w:t>
       </w:r>
       <w:r>
+        <w:t>This study adopts</w:t>
+      </w:r>
+      <w:r>
+        <w:t xml:space="preserve"> </w:t>
+      </w:r>
+      <w:r>
         <w:fldChar w:fldCharType="begin"/>
       </w:r>
       <w:r>
@@ -1346,7 +1306,7 @@
         <w:t>)</w:t>
       </w:r>
       <w:r>
-        <w:t xml:space="preserve"> more general framework with functional, non-functional, and domain requirements. The aim is to define high-level requirements for BD systems.</w:t>
+        <w:t xml:space="preserve"> general framework with functional, non-functional, and domain requirements. The aim is to define high-level requirements for BD systems.</w:t>
       </w:r>
       <w:r>
         <w:t xml:space="preserve"> </w:t>
@@ -1373,7 +1333,7 @@
         <w:rPr>
           <w:noProof/>
         </w:rPr>
-        <w:t>(NIST) 2015)</w:t>
+        <w:t>((NIST) 2015)</w:t>
       </w:r>
       <w:r>
         <w:fldChar w:fldCharType="end"/>
@@ -1395,11 +1355,7 @@
     </w:p>
     <w:p>
       <w:r>
-        <w:t xml:space="preserve">Our approach to determining high-level software and system requirements for BD RAs involves analyzing studies and utilizing a rigorous method for model verification. We organize our functional requirements </w:t>
-      </w:r>
-      <w:r>
-        <w:lastRenderedPageBreak/>
-        <w:t>according to ISO/IEC</w:t>
+        <w:t>Our approach to determining high-level software and system requirements for BD RAs involves analyzing studies and utilizing a rigorous method for model verification. We organize our functional requirements according to ISO/IEC</w:t>
       </w:r>
       <w:r>
         <w:t xml:space="preserve"> 29148 </w:t>
@@ -1575,6 +1531,7 @@
               <w:rPr>
                 <w:rFonts w:cs="Arial"/>
               </w:rPr>
+              <w:lastRenderedPageBreak/>
               <w:t>Velocity</w:t>
             </w:r>
           </w:p>
@@ -1959,6 +1916,7 @@
       <w:pPr>
         <w:spacing w:after="0" w:line="263" w:lineRule="auto"/>
         <w:ind w:left="-5" w:right="103"/>
+        <w:jc w:val="center"/>
       </w:pPr>
       <w:r>
         <w:rPr>
@@ -2010,17 +1968,20 @@
       </w:r>
       <w:bookmarkStart w:id="5" w:name="_Int_hVKpPKel"/>
       <w:r>
-        <w:t>demonstrate a high-level model for the development of RAs through the collection of contemporary architectural patterns and advancements.</w:t>
+        <w:t>demonstrate a high-level model for the development of RAs through the collection of contemporary architectural patterns and advancements</w:t>
       </w:r>
       <w:bookmarkEnd w:id="5"/>
       <w:r>
+        <w:t xml:space="preserve">. Similarly, </w:t>
+      </w:r>
+      <w:r>
         <w:t xml:space="preserve"> </w:t>
       </w:r>
       <w:r>
         <w:fldChar w:fldCharType="begin"/>
       </w:r>
       <w:r>
-        <w:instrText xml:space="preserve"> ADDIN EN.CITE &lt;EndNote&gt;&lt;Cite AuthorYear="1"&gt;&lt;Author&gt;Bayer&lt;/Author&gt;&lt;RecNum&gt;173&lt;/RecNum&gt;&lt;DisplayText&gt;Bayer et al. (&lt;/DisplayText&gt;&lt;record&gt;&lt;rec-number&gt;173&lt;/rec-number&gt;&lt;foreign-keys&gt;&lt;key app="EN" db-id="5re5epv9rrvvajeatv4xvdtet5zsfedxv2xw" timestamp="1677363674"&gt;173&lt;/key&gt;&lt;/foreign-keys&gt;&lt;ref-type name="Conference Proceedings"&gt;10&lt;/ref-type&gt;&lt;contributors&gt;&lt;authors&gt;&lt;author&gt;Bayer, Joachim&lt;/author&gt;&lt;author&gt;Flege, Oliver&lt;/author&gt;&lt;author&gt;Knauber, Peter&lt;/author&gt;&lt;author&gt;Laqua, Roland&lt;/author&gt;&lt;author&gt;Muthig, Dirk&lt;/author&gt;&lt;author&gt;Schmid, Klaus&lt;/author&gt;&lt;author&gt;Widen, Tanya&lt;/author&gt;&lt;author&gt;DeBaud, Jean-Marc&lt;/author&gt;&lt;/authors&gt;&lt;/contributors&gt;&lt;titles&gt;&lt;title&gt;PuLSE: A methodology to develop software product lines&lt;/title&gt;&lt;secondary-title&gt;Proceedings of the 1999 symposium on Software reusability&lt;/secondary-title&gt;&lt;/titles&gt;&lt;pages&gt;122–131-122–131&lt;/pages&gt;&lt;dates&gt;&lt;pub-dates&gt;&lt;date&gt;1999&lt;/date&gt;&lt;/pub-dates&gt;&lt;/dates&gt;&lt;urls&gt;&lt;/urls&gt;&lt;/record&gt;&lt;/Cite&gt;&lt;/EndNote&gt;</w:instrText>
+        <w:instrText xml:space="preserve"> ADDIN EN.CITE &lt;EndNote&gt;&lt;Cite AuthorYear="1"&gt;&lt;Author&gt;Nakagawa&lt;/Author&gt;&lt;RecNum&gt;292&lt;/RecNum&gt;&lt;DisplayText&gt;Nakagawa et al. (&lt;/DisplayText&gt;&lt;record&gt;&lt;rec-number&gt;292&lt;/rec-number&gt;&lt;foreign-keys&gt;&lt;key app="EN" db-id="5re5epv9rrvvajeatv4xvdtet5zsfedxv2xw" timestamp="1677363674"&gt;292&lt;/key&gt;&lt;/foreign-keys&gt;&lt;ref-type name="Conference Proceedings"&gt;10&lt;/ref-type&gt;&lt;contributors&gt;&lt;authors&gt;&lt;author&gt;Nakagawa, Elisa Yumi&lt;/author&gt;&lt;author&gt;Martins, Rafael Messias&lt;/author&gt;&lt;author&gt;Felizardo, Katia Romero&lt;/author&gt;&lt;author&gt;Maldonado, Jose Carlos&lt;/author&gt;&lt;/authors&gt;&lt;/contributors&gt;&lt;titles&gt;&lt;title&gt;Towards a process to design aspect-oriented reference architectures&lt;/title&gt;&lt;secondary-title&gt;XXXV Latin American Informatics Conference (CLEI) 2009&lt;/secondary-title&gt;&lt;/titles&gt;&lt;dates&gt;&lt;pub-dates&gt;&lt;date&gt;2009&lt;/date&gt;&lt;/pub-dates&gt;&lt;/dates&gt;&lt;urls&gt;&lt;/urls&gt;&lt;/record&gt;&lt;/Cite&gt;&lt;/EndNote&gt;</w:instrText>
       </w:r>
       <w:r>
         <w:fldChar w:fldCharType="separate"/>
@@ -2029,21 +1990,75 @@
         <w:rPr>
           <w:noProof/>
         </w:rPr>
-        <w:t>Bayer et al. (</w:t>
+        <w:t>Nakagawa et al. (</w:t>
       </w:r>
       <w:r>
         <w:fldChar w:fldCharType="end"/>
       </w:r>
       <w:r>
-        <w:t xml:space="preserve">1999) introduce a method for the creation of RAs for product line development called </w:t>
+        <w:t>2014) present a four-step approach to the design and development of</w:t>
+      </w:r>
+      <w:r>
+        <w:t xml:space="preserve"> RAs</w:t>
+      </w:r>
+      <w:r>
+        <w:t>.</w:t>
+      </w:r>
+      <w:r>
+        <w:t xml:space="preserve"> Additionally, </w:t>
       </w:r>
       <w:proofErr w:type="spellStart"/>
       <w:r>
-        <w:t>PuLSE</w:t>
+        <w:t>Galster</w:t>
       </w:r>
       <w:proofErr w:type="spellEnd"/>
       <w:r>
-        <w:t xml:space="preserve"> DSSA. Similarly, </w:t>
+        <w:t xml:space="preserve"> and </w:t>
+      </w:r>
+      <w:proofErr w:type="spellStart"/>
+      <w:r>
+        <w:t>Avgeriou</w:t>
+      </w:r>
+      <w:proofErr w:type="spellEnd"/>
+      <w:r>
+        <w:t xml:space="preserve"> (2011) propose an empirically grounded RA methodology, which is the most appropriate methodology for this study due to its widespread adoption and alignment with the study objectives.</w:t>
+      </w:r>
+    </w:p>
+    <w:p>
+      <w:r>
+        <w:t xml:space="preserve">However, the methodology required additional approaches to achieve the desired level of rigor and relevance. The lack of comprehensive guidelines for collecting empirical data in step 3 made it difficult to approach data collection, synthesis, and modeling. To address this, </w:t>
+      </w:r>
+      <w:r>
+        <w:fldChar w:fldCharType="begin"/>
+      </w:r>
+      <w:r>
+        <w:instrText xml:space="preserve"> ADDIN EN.CITE &lt;EndNote&gt;&lt;Cite AuthorYear="1"&gt;&lt;Author&gt;Nakagawa&lt;/Author&gt;&lt;RecNum&gt;294&lt;/RecNum&gt;&lt;DisplayText&gt;Nakagawa et al. (&lt;/DisplayText&gt;&lt;record&gt;&lt;rec-number&gt;294&lt;/rec-number&gt;&lt;foreign-keys&gt;&lt;key app="EN" db-id="5re5epv9rrvvajeatv4xvdtet5zsfedxv2xw" timestamp="1677363674"&gt;294&lt;/key&gt;&lt;/foreign-keys&gt;&lt;ref-type name="Conference Proceedings"&gt;10&lt;/ref-type&gt;&lt;contributors&gt;&lt;authors&gt;&lt;author&gt;Nakagawa, Elisa Yumi&lt;/author&gt;&lt;author&gt;Oquendo, Flavio&lt;/author&gt;&lt;author&gt;Becker, Martin&lt;/author&gt;&lt;/authors&gt;&lt;/contributors&gt;&lt;titles&gt;&lt;title&gt;Ramodel: A reference model for reference architectures&lt;/title&gt;&lt;secondary-title&gt;2012 Joint Working IEEE/IFIP Conference on Software Architecture and European Conference on Software Architecture&lt;/secondary-title&gt;&lt;/titles&gt;&lt;pages&gt;297–301-297–301&lt;/pages&gt;&lt;dates&gt;&lt;pub-dates&gt;&lt;date&gt;2012&lt;/date&gt;&lt;/pub-dates&gt;&lt;/dates&gt;&lt;urls&gt;&lt;/urls&gt;&lt;/record&gt;&lt;/Cite&gt;&lt;/EndNote&gt;</w:instrText>
+      </w:r>
+      <w:r>
+        <w:fldChar w:fldCharType="separate"/>
+      </w:r>
+      <w:r>
+        <w:rPr>
+          <w:noProof/>
+        </w:rPr>
+        <w:t>Nakagawa et al. (</w:t>
+      </w:r>
+      <w:r>
+        <w:fldChar w:fldCharType="end"/>
+      </w:r>
+      <w:r>
+        <w:t xml:space="preserve">2009) </w:t>
+      </w:r>
+      <w:r>
+        <w:t xml:space="preserve">provided investigation guidelines and the </w:t>
+      </w:r>
+      <w:proofErr w:type="spellStart"/>
+      <w:r>
+        <w:t>RAModel</w:t>
+      </w:r>
+      <w:proofErr w:type="spellEnd"/>
+      <w:r>
+        <w:t xml:space="preserve"> concept. Additionally, the methodology lacked a systematic and stronger evaluation approach for the RA. To remedy this, an instantiation of the RA was deployed in a real-world practice, and the Architecture Tradeoff Analysis Method (ATAM)</w:t>
       </w:r>
       <w:r>
         <w:t xml:space="preserve"> </w:t>
@@ -2052,7 +2067,7 @@
         <w:fldChar w:fldCharType="begin"/>
       </w:r>
       <w:r>
-        <w:instrText xml:space="preserve"> ADDIN EN.CITE &lt;EndNote&gt;&lt;Cite AuthorYear="1"&gt;&lt;Author&gt;Nakagawa&lt;/Author&gt;&lt;RecNum&gt;292&lt;/RecNum&gt;&lt;DisplayText&gt;Nakagawa et al. (&lt;/DisplayText&gt;&lt;record&gt;&lt;rec-number&gt;292&lt;/rec-number&gt;&lt;foreign-keys&gt;&lt;key app="EN" db-id="5re5epv9rrvvajeatv4xvdtet5zsfedxv2xw" timestamp="1677363674"&gt;292&lt;/key&gt;&lt;/foreign-keys&gt;&lt;ref-type name="Conference Proceedings"&gt;10&lt;/ref-type&gt;&lt;contributors&gt;&lt;authors&gt;&lt;author&gt;Nakagawa, Elisa Yumi&lt;/author&gt;&lt;author&gt;Martins, Rafael Messias&lt;/author&gt;&lt;author&gt;Felizardo, Katia Romero&lt;/author&gt;&lt;author&gt;Maldonado, Jose Carlos&lt;/author&gt;&lt;/authors&gt;&lt;/contributors&gt;&lt;titles&gt;&lt;title&gt;Towards a process to design aspect-oriented reference architectures&lt;/title&gt;&lt;secondary-title&gt;XXXV Latin American Informatics Conference (CLEI) 2009&lt;/secondary-title&gt;&lt;/titles&gt;&lt;dates&gt;&lt;pub-dates&gt;&lt;date&gt;2009&lt;/date&gt;&lt;/pub-dates&gt;&lt;/dates&gt;&lt;urls&gt;&lt;/urls&gt;&lt;/record&gt;&lt;/Cite&gt;&lt;/EndNote&gt;</w:instrText>
+        <w:instrText xml:space="preserve"> ADDIN EN.CITE &lt;EndNote&gt;&lt;Cite&gt;&lt;Author&gt;Kazman&lt;/Author&gt;&lt;RecNum&gt;255&lt;/RecNum&gt;&lt;DisplayText&gt;(Kazman et al.)&lt;/DisplayText&gt;&lt;record&gt;&lt;rec-number&gt;255&lt;/rec-number&gt;&lt;foreign-keys&gt;&lt;key app="EN" db-id="5re5epv9rrvvajeatv4xvdtet5zsfedxv2xw" timestamp="1677363674"&gt;255&lt;/key&gt;&lt;/foreign-keys&gt;&lt;ref-type name="Conference Proceedings"&gt;10&lt;/ref-type&gt;&lt;contributors&gt;&lt;authors&gt;&lt;author&gt;Kazman, Rick&lt;/author&gt;&lt;author&gt;Klein, Mark&lt;/author&gt;&lt;author&gt;Barbacci, Mario&lt;/author&gt;&lt;author&gt;Longstaff, Tom&lt;/author&gt;&lt;author&gt;Lipson, Howard&lt;/author&gt;&lt;author&gt;Carriere, Jeromy&lt;/author&gt;&lt;/authors&gt;&lt;/contributors&gt;&lt;titles&gt;&lt;title&gt;The architecture tradeoff analysis method&lt;/title&gt;&lt;secondary-title&gt;Proceedings. fourth ieee international conference on engineering of complex computer systems (cat. no. 98ex193)&lt;/secondary-title&gt;&lt;/titles&gt;&lt;pages&gt;68–78-68–78&lt;/pages&gt;&lt;dates&gt;&lt;pub-dates&gt;&lt;date&gt;1998&lt;/date&gt;&lt;/pub-dates&gt;&lt;/dates&gt;&lt;publisher&gt;IEEE&lt;/publisher&gt;&lt;urls&gt;&lt;/urls&gt;&lt;/record&gt;&lt;/Cite&gt;&lt;/EndNote&gt;</w:instrText>
       </w:r>
       <w:r>
         <w:fldChar w:fldCharType="separate"/>
@@ -2061,116 +2076,29 @@
         <w:rPr>
           <w:noProof/>
         </w:rPr>
-        <w:t>Nakagawa et al. (</w:t>
+        <w:t>(Kazman et al.)</w:t>
       </w:r>
       <w:r>
         <w:fldChar w:fldCharType="end"/>
       </w:r>
       <w:r>
-        <w:t>2014) present a four-step approach to the design and development of</w:t>
-      </w:r>
-      <w:r>
-        <w:t xml:space="preserve"> RAs</w:t>
-      </w:r>
-      <w:r>
-        <w:t>.</w:t>
-      </w:r>
-      <w:r>
-        <w:t xml:space="preserve"> Additionally, </w:t>
-      </w:r>
-      <w:proofErr w:type="spellStart"/>
-      <w:r>
-        <w:t>Galster</w:t>
-      </w:r>
-      <w:proofErr w:type="spellEnd"/>
-      <w:r>
-        <w:t xml:space="preserve"> and </w:t>
-      </w:r>
-      <w:proofErr w:type="spellStart"/>
-      <w:r>
-        <w:t>Avgeriou</w:t>
-      </w:r>
-      <w:proofErr w:type="spellEnd"/>
-      <w:r>
-        <w:t xml:space="preserve"> (2011) propose an empirically grounded RA methodology, which is the most appropriate methodology for this study due to its widespread adoption and alignment with the study objectives.</w:t>
-      </w:r>
-    </w:p>
-    <w:p>
-      <w:r>
-        <w:t xml:space="preserve">However, the methodology required additional approaches to achieve the desired level of rigor and relevance. The lack of comprehensive guidelines for collecting empirical data in step 3 made it difficult to approach data collection, synthesis, and modeling. To address this, </w:t>
-      </w:r>
-      <w:r>
-        <w:fldChar w:fldCharType="begin"/>
-      </w:r>
-      <w:r>
-        <w:instrText xml:space="preserve"> ADDIN EN.CITE &lt;EndNote&gt;&lt;Cite AuthorYear="1"&gt;&lt;Author&gt;Nakagawa&lt;/Author&gt;&lt;RecNum&gt;294&lt;/RecNum&gt;&lt;DisplayText&gt;Nakagawa et al. (&lt;/DisplayText&gt;&lt;record&gt;&lt;rec-number&gt;294&lt;/rec-number&gt;&lt;foreign-keys&gt;&lt;key app="EN" db-id="5re5epv9rrvvajeatv4xvdtet5zsfedxv2xw" timestamp="1677363674"&gt;294&lt;/key&gt;&lt;/foreign-keys&gt;&lt;ref-type name="Conference Proceedings"&gt;10&lt;/ref-type&gt;&lt;contributors&gt;&lt;authors&gt;&lt;author&gt;Nakagawa, Elisa Yumi&lt;/author&gt;&lt;author&gt;Oquendo, Flavio&lt;/author&gt;&lt;author&gt;Becker, Martin&lt;/author&gt;&lt;/authors&gt;&lt;/contributors&gt;&lt;titles&gt;&lt;title&gt;Ramodel: A reference model for reference architectures&lt;/title&gt;&lt;secondary-title&gt;2012 Joint Working IEEE/IFIP Conference on Software Architecture and European Conference on Software Architecture&lt;/secondary-title&gt;&lt;/titles&gt;&lt;pages&gt;297–301-297–301&lt;/pages&gt;&lt;dates&gt;&lt;pub-dates&gt;&lt;date&gt;2012&lt;/date&gt;&lt;/pub-dates&gt;&lt;/dates&gt;&lt;urls&gt;&lt;/urls&gt;&lt;/record&gt;&lt;/Cite&gt;&lt;/EndNote&gt;</w:instrText>
-      </w:r>
-      <w:r>
-        <w:fldChar w:fldCharType="separate"/>
-      </w:r>
-      <w:r>
-        <w:rPr>
-          <w:noProof/>
-        </w:rPr>
-        <w:t>Nakagawa et al. (</w:t>
-      </w:r>
-      <w:r>
-        <w:fldChar w:fldCharType="end"/>
-      </w:r>
-      <w:r>
-        <w:t xml:space="preserve">2009) </w:t>
-      </w:r>
-      <w:r>
-        <w:t xml:space="preserve">provided investigation guidelines and the </w:t>
-      </w:r>
-      <w:proofErr w:type="spellStart"/>
-      <w:r>
-        <w:t>RAModel</w:t>
-      </w:r>
-      <w:proofErr w:type="spellEnd"/>
-      <w:r>
-        <w:t xml:space="preserve"> concept. Additionally, the methodology lacked a systematic and stronger evaluation approach for the RA. To remedy this, an instantiation of the RA was deployed in a real-world practice, and the Architecture Tradeoff Analysis Method (ATAM)</w:t>
+        <w:t xml:space="preserve"> was used to evaluate the artifact.</w:t>
       </w:r>
       <w:r>
         <w:t xml:space="preserve"> </w:t>
       </w:r>
       <w:r>
-        <w:fldChar w:fldCharType="begin"/>
-      </w:r>
-      <w:r>
-        <w:instrText xml:space="preserve"> ADDIN EN.CITE &lt;EndNote&gt;&lt;Cite&gt;&lt;Author&gt;Kazman&lt;/Author&gt;&lt;RecNum&gt;255&lt;/RecNum&gt;&lt;DisplayText&gt;(Kazman et al.)&lt;/DisplayText&gt;&lt;record&gt;&lt;rec-number&gt;255&lt;/rec-number&gt;&lt;foreign-keys&gt;&lt;key app="EN" db-id="5re5epv9rrvvajeatv4xvdtet5zsfedxv2xw" timestamp="1677363674"&gt;255&lt;/key&gt;&lt;/foreign-keys&gt;&lt;ref-type name="Conference Proceedings"&gt;10&lt;/ref-type&gt;&lt;contributors&gt;&lt;authors&gt;&lt;author&gt;Kazman, Rick&lt;/author&gt;&lt;author&gt;Klein, Mark&lt;/author&gt;&lt;author&gt;Barbacci, Mario&lt;/author&gt;&lt;author&gt;Longstaff, Tom&lt;/author&gt;&lt;author&gt;Lipson, Howard&lt;/author&gt;&lt;author&gt;Carriere, Jeromy&lt;/author&gt;&lt;/authors&gt;&lt;/contributors&gt;&lt;titles&gt;&lt;title&gt;The architecture tradeoff analysis method&lt;/title&gt;&lt;secondary-title&gt;Proceedings. fourth ieee international conference on engineering of complex computer systems (cat. no. 98ex193)&lt;/secondary-title&gt;&lt;/titles&gt;&lt;pages&gt;68–78-68–78&lt;/pages&gt;&lt;dates&gt;&lt;pub-dates&gt;&lt;date&gt;1998&lt;/date&gt;&lt;/pub-dates&gt;&lt;/dates&gt;&lt;publisher&gt;IEEE&lt;/publisher&gt;&lt;urls&gt;&lt;/urls&gt;&lt;/record&gt;&lt;/Cite&gt;&lt;/EndNote&gt;</w:instrText>
-      </w:r>
-      <w:r>
-        <w:fldChar w:fldCharType="separate"/>
-      </w:r>
-      <w:r>
-        <w:rPr>
-          <w:noProof/>
-        </w:rPr>
-        <w:t>(Kazman et al.)</w:t>
-      </w:r>
-      <w:r>
-        <w:fldChar w:fldCharType="end"/>
-      </w:r>
-      <w:r>
-        <w:t xml:space="preserve"> was used to evaluate the artifact.</w:t>
-      </w:r>
-      <w:r>
-        <w:t xml:space="preserve"> </w:t>
-      </w:r>
-      <w:r>
         <w:t>The methodology constitutes six steps as below:</w:t>
       </w:r>
     </w:p>
     <w:p>
       <w:pPr>
-        <w:numPr>
-          <w:ilvl w:val="0"/>
-          <w:numId w:val="39"/>
-        </w:numPr>
         <w:spacing w:after="71" w:line="255" w:lineRule="auto"/>
-        <w:ind w:right="103" w:hanging="231"/>
-      </w:pPr>
+        <w:ind w:right="103"/>
+      </w:pPr>
+      <w:r>
+        <w:t xml:space="preserve">1) </w:t>
+      </w:r>
       <w:r>
         <w:rPr>
           <w:rFonts w:ascii="Calibri" w:eastAsia="Calibri" w:hAnsi="Calibri" w:cs="Calibri"/>
@@ -2213,38 +2141,33 @@
         <w:t xml:space="preserve">2009) </w:t>
       </w:r>
       <w:r>
-        <w:t>classification framework, which categorizes RAs into standardization and facilitation RAs. The selected domain-driven distributed RA for this study aims to promote interoperability and facilitate BD system development. The resulting artefact is classified as a standardization RA that can be implemented in multiple organizations.</w:t>
-      </w:r>
-    </w:p>
-    <w:p>
-      <w:pPr>
-        <w:numPr>
-          <w:ilvl w:val="0"/>
-          <w:numId w:val="39"/>
-        </w:numPr>
+        <w:t>classification framework, which categorizes RAs into standardization and facilitation RAs. The selected domain-driven distributed RA for this study aims to promote interoperability and facilitate BD system development. The resulting artefact is classified as a standardization RA that can be implemented in multiple organizations</w:t>
+      </w:r>
+      <w:r>
+        <w:t>.</w:t>
+      </w:r>
+    </w:p>
+    <w:p>
+      <w:pPr>
         <w:spacing w:after="71" w:line="255" w:lineRule="auto"/>
-        <w:ind w:right="103" w:hanging="231"/>
-      </w:pPr>
+        <w:ind w:right="103"/>
+      </w:pPr>
+      <w:r>
+        <w:t xml:space="preserve">2) </w:t>
+      </w:r>
       <w:r>
         <w:rPr>
           <w:rFonts w:ascii="Calibri" w:eastAsia="Calibri" w:hAnsi="Calibri" w:cs="Calibri"/>
           <w:b/>
           <w:bCs/>
         </w:rPr>
-        <w:lastRenderedPageBreak/>
         <w:t>Selection of Design Strategy</w:t>
       </w:r>
       <w:r>
         <w:rPr>
           <w:rFonts w:eastAsia="Calibri"/>
         </w:rPr>
-        <w:t>:</w:t>
-      </w:r>
-      <w:r>
-        <w:rPr>
-          <w:rFonts w:eastAsia="Calibri"/>
-        </w:rPr>
-        <w:t xml:space="preserve"> </w:t>
+        <w:t xml:space="preserve">: </w:t>
       </w:r>
       <w:r>
         <w:rPr>
@@ -2310,16 +2233,18 @@
       <w:r>
         <w:t>. The RA developed for this study is research-based and draws from existing RAs, concrete architectures, patterns, standards, and best practices.</w:t>
       </w:r>
-    </w:p>
-    <w:p>
-      <w:pPr>
-        <w:numPr>
-          <w:ilvl w:val="0"/>
-          <w:numId w:val="39"/>
-        </w:numPr>
+      <w:r>
+        <w:t xml:space="preserve"> </w:t>
+      </w:r>
+    </w:p>
+    <w:p>
+      <w:pPr>
         <w:spacing w:after="71" w:line="255" w:lineRule="auto"/>
-        <w:ind w:right="103" w:hanging="231"/>
-      </w:pPr>
+        <w:ind w:right="103"/>
+      </w:pPr>
+      <w:r>
+        <w:t xml:space="preserve">3) </w:t>
+      </w:r>
       <w:r>
         <w:rPr>
           <w:rFonts w:ascii="Calibri" w:eastAsia="Calibri" w:hAnsi="Calibri" w:cs="Calibri"/>
@@ -2351,7 +2276,11 @@
       </w:r>
       <w:proofErr w:type="spellEnd"/>
       <w:r>
-        <w:t xml:space="preserve">-RA's "information sources investigation" to collect data from publications, with the aim of identifying essential architectural elements. The SLR focused on finding common architectural constructs and limitations in existing BD RAs. This helped us determine the appropriate method for creating and presenting our own artifact. The details of this SLR are discussed in </w:t>
+        <w:t xml:space="preserve">-RA's "information sources investigation" to collect data from publications, with the aim of identifying essential architectural elements. The SLR focused on finding common architectural constructs and limitations in existing BD RAs. This helped us </w:t>
+      </w:r>
+      <w:r>
+        <w:lastRenderedPageBreak/>
+        <w:t xml:space="preserve">determine the appropriate method for creating and presenting our own artifact. The details of this SLR are discussed in </w:t>
       </w:r>
       <w:r>
         <w:fldChar w:fldCharType="begin"/>
@@ -2377,13 +2306,12 @@
     </w:p>
     <w:p>
       <w:pPr>
-        <w:numPr>
-          <w:ilvl w:val="0"/>
-          <w:numId w:val="39"/>
-        </w:numPr>
-        <w:spacing w:after="179" w:line="255" w:lineRule="auto"/>
-        <w:ind w:right="103" w:hanging="231"/>
-      </w:pPr>
+        <w:spacing w:after="71" w:line="255" w:lineRule="auto"/>
+        <w:ind w:right="103"/>
+      </w:pPr>
+      <w:r>
+        <w:t xml:space="preserve">4) </w:t>
+      </w:r>
       <w:r>
         <w:rPr>
           <w:rFonts w:ascii="Calibri" w:eastAsia="Calibri" w:hAnsi="Calibri" w:cs="Calibri"/>
@@ -2441,23 +2369,280 @@
       <w:r>
         <w:t xml:space="preserve"> as the architectural description language.</w:t>
       </w:r>
-    </w:p>
-    <w:p>
-      <w:pPr>
-        <w:numPr>
-          <w:ilvl w:val="0"/>
-          <w:numId w:val="39"/>
-        </w:numPr>
-        <w:spacing w:after="180" w:line="255" w:lineRule="auto"/>
-        <w:ind w:right="103" w:hanging="231"/>
-      </w:pPr>
+      <w:r>
+        <w:t xml:space="preserve"> </w:t>
+      </w:r>
+    </w:p>
+    <w:p>
+      <w:pPr>
+        <w:pStyle w:val="Heading1"/>
+      </w:pPr>
+      <w:r>
+        <w:rPr>
+          <w:b w:val="0"/>
+          <w:kern w:val="0"/>
+          <w:sz w:val="20"/>
+        </w:rPr>
+        <w:t>5)</w:t>
+      </w:r>
+      <w:r>
+        <w:t xml:space="preserve"> </w:t>
+      </w:r>
+      <w:r>
+        <w:rPr>
+          <w:rFonts w:ascii="Calibri" w:eastAsia="Calibri" w:hAnsi="Calibri" w:cs="Calibri"/>
+          <w:bCs/>
+          <w:kern w:val="0"/>
+          <w:sz w:val="20"/>
+        </w:rPr>
+        <w:t>Enabling RA with variability:</w:t>
+      </w:r>
+      <w:r>
+        <w:rPr>
+          <w:rFonts w:eastAsia="Calibri"/>
+        </w:rPr>
+        <w:t xml:space="preserve"> </w:t>
+      </w:r>
+      <w:r>
+        <w:rPr>
+          <w:b w:val="0"/>
+          <w:kern w:val="0"/>
+          <w:sz w:val="20"/>
+        </w:rPr>
+        <w:t>One of the integral elements that help with instantiation of the RA is variability. This enables RA to remain useful as a priori artefact when it comes down to organization-specific regulations, and regional policies that may constrain the architect’s freedom in design decisions. For the purpose of this study, we chose to represent variability by the means of “annotation” as recommended as one of the three accepted approaches by</w:t>
+      </w:r>
+      <w:r>
+        <w:t xml:space="preserve"> </w:t>
+      </w:r>
+      <w:r>
+        <w:rPr>
+          <w:b w:val="0"/>
+          <w:kern w:val="0"/>
+          <w:sz w:val="20"/>
+        </w:rPr>
+        <w:fldChar w:fldCharType="begin"/>
+      </w:r>
+      <w:r>
+        <w:rPr>
+          <w:b w:val="0"/>
+          <w:kern w:val="0"/>
+          <w:sz w:val="20"/>
+        </w:rPr>
+        <w:instrText xml:space="preserve"> ADDIN EN.CITE &lt;EndNote&gt;&lt;Cite AuthorYear="1"&gt;&lt;Author&gt;Galster&lt;/Author&gt;&lt;Year&gt;2011 &lt;/Year&gt;&lt;RecNum&gt;215&lt;/RecNum&gt;&lt;DisplayText&gt;Galster and Avgeriou (2011 &lt;/DisplayText&gt;&lt;record&gt;&lt;rec-number&gt;215&lt;/rec-number&gt;&lt;foreign-keys&gt;&lt;key app="EN" db-id="5re5epv9rrvvajeatv4xvdtet5zsfedxv2xw" timestamp="1677363674"&gt;215&lt;/key&gt;&lt;/foreign-keys&gt;&lt;ref-type name="Journal Article"&gt;17&lt;/ref-type&gt;&lt;contributors&gt;&lt;authors&gt;&lt;author&gt;Galster, M.&lt;/author&gt;&lt;author&gt;Avgeriou, P.&lt;/author&gt;&lt;/authors&gt;&lt;/contributors&gt;&lt;titles&gt;&lt;title&gt;Empirically-grounded reference architectures&lt;/title&gt;&lt;secondary-title&gt;Joint ACM&lt;/secondary-title&gt;&lt;/titles&gt;&lt;periodical&gt;&lt;full-title&gt;Joint ACM&lt;/full-title&gt;&lt;/periodical&gt;&lt;dates&gt;&lt;year&gt;2011 &lt;/year&gt;&lt;/dates&gt;&lt;urls&gt;&lt;/urls&gt;&lt;/record&gt;&lt;/Cite&gt;&lt;/EndNote&gt;</w:instrText>
+      </w:r>
+      <w:r>
+        <w:rPr>
+          <w:b w:val="0"/>
+          <w:kern w:val="0"/>
+          <w:sz w:val="20"/>
+        </w:rPr>
+        <w:fldChar w:fldCharType="separate"/>
+      </w:r>
+      <w:r>
+        <w:rPr>
+          <w:b w:val="0"/>
+          <w:kern w:val="0"/>
+          <w:sz w:val="20"/>
+        </w:rPr>
+        <w:t>Galster and Avgeriou (2011</w:t>
+      </w:r>
+      <w:r>
+        <w:rPr>
+          <w:b w:val="0"/>
+          <w:kern w:val="0"/>
+          <w:sz w:val="20"/>
+        </w:rPr>
+        <w:t>)</w:t>
+      </w:r>
+      <w:r>
+        <w:rPr>
+          <w:b w:val="0"/>
+          <w:kern w:val="0"/>
+          <w:sz w:val="20"/>
+        </w:rPr>
+        <w:t>.</w:t>
+      </w:r>
+      <w:r>
+        <w:rPr>
+          <w:b w:val="0"/>
+          <w:kern w:val="0"/>
+          <w:sz w:val="20"/>
+        </w:rPr>
+        <w:t xml:space="preserve"> </w:t>
+      </w:r>
+      <w:r>
+        <w:rPr>
+          <w:b w:val="0"/>
+          <w:kern w:val="0"/>
+          <w:sz w:val="20"/>
+        </w:rPr>
+        <w:fldChar w:fldCharType="end"/>
+      </w:r>
+    </w:p>
+    <w:p>
+      <w:pPr>
+        <w:pStyle w:val="Heading1"/>
+      </w:pPr>
+      <w:r>
+        <w:t>Domain-driven Distributed RA for BD Systems</w:t>
+      </w:r>
+    </w:p>
+    <w:p>
+      <w:pPr>
+        <w:ind w:left="-5" w:right="103"/>
+      </w:pPr>
+      <w:r>
+        <w:t xml:space="preserve">The principles upon which the RA is built requires that it is 1) Domain-driven: to address data quality, siloed teams, data swamp issues and communication issues, affecting velocity, variety, and veracity requirements; 2) Distributed: to address the challenges of scaling monolithic data systems affecting velocity, and volume requirements; 3) Data as a service: to allow for increased discoverability of data and autonomy of various analysis and data science teams without frictions with data engineers affecting value, variety, veracity, security and privacy requirements; 4) Governance through a federated service: to prevent team-based and rather immature decisions that may not be in-line with global organizational visions, policies, standards and procedures, affecting all requirements; 5) Event driven: to address </w:t>
+      </w:r>
+      <w:r>
+        <w:t>point to</w:t>
+      </w:r>
+      <w:r>
+        <w:t xml:space="preserve">-point communication issues that arises in distributed systems, affecting velocity requirement. Additionally, the elements of the RA that are annotated with the phrase ‘variable’ can be modified, </w:t>
+      </w:r>
+      <w:r>
+        <w:t>adjusted,</w:t>
+      </w:r>
+      <w:r>
+        <w:t xml:space="preserve"> or even omitted based on the architect’s decision.</w:t>
+      </w:r>
+    </w:p>
+    <w:p>
+      <w:pPr>
+        <w:spacing w:after="259"/>
+        <w:ind w:left="-15" w:right="103" w:firstLine="339"/>
+      </w:pPr>
+      <w:r>
+        <w:t>To produce the RA (Figure 1), design iterations have been inspired by microservices architectural patterns</w:t>
+      </w:r>
+      <w:r>
+        <w:t xml:space="preserve"> </w:t>
+      </w:r>
+      <w:r>
+        <w:fldChar w:fldCharType="begin"/>
+      </w:r>
+      <w:r>
+        <w:instrText xml:space="preserve"> ADDIN EN.CITE &lt;EndNote&gt;&lt;Cite&gt;&lt;Author&gt;Richardson&lt;/Author&gt;&lt;Year&gt;2018&lt;/Year&gt;&lt;RecNum&gt;318&lt;/RecNum&gt;&lt;DisplayText&gt;(Richardson 2018)&lt;/DisplayText&gt;&lt;record&gt;&lt;rec-number&gt;318&lt;/rec-number&gt;&lt;foreign-keys&gt;&lt;key app="EN" db-id="5re5epv9rrvvajeatv4xvdtet5zsfedxv2xw" timestamp="1677363674"&gt;318&lt;/key&gt;&lt;/foreign-keys&gt;&lt;ref-type name="Book"&gt;6&lt;/ref-type&gt;&lt;contributors&gt;&lt;authors&gt;&lt;author&gt;Richardson, Chris&lt;/author&gt;&lt;/authors&gt;&lt;/contributors&gt;&lt;titles&gt;&lt;title&gt;Microservices patterns: with examples in Java&lt;/title&gt;&lt;/titles&gt;&lt;dates&gt;&lt;year&gt;2018&lt;/year&gt;&lt;/dates&gt;&lt;publisher&gt;Simon and Schuster&lt;/publisher&gt;&lt;urls&gt;&lt;/urls&gt;&lt;/record&gt;&lt;/Cite&gt;&lt;/EndNote&gt;</w:instrText>
+      </w:r>
+      <w:r>
+        <w:fldChar w:fldCharType="separate"/>
+      </w:r>
+      <w:r>
+        <w:rPr>
+          <w:noProof/>
+        </w:rPr>
+        <w:t>(Richardson 2018)</w:t>
+      </w:r>
+      <w:r>
+        <w:fldChar w:fldCharType="end"/>
+      </w:r>
+      <w:r>
+        <w:t>.</w:t>
+      </w:r>
+      <w:r>
+        <w:t xml:space="preserve"> </w:t>
+      </w:r>
+      <w:r>
+        <w:t>To shift from collecting data in monolithic data lakes and data warehouses to converging data through a decentralized and distributed mesh of data products communicating through standard interfaces, the RA shall be domain-driven and distributed. This addresses the limitations in current BD architectures. This RA comprises 11 principal and 9 variable components, discussed below:</w:t>
+      </w:r>
+    </w:p>
+    <w:p>
+      <w:pPr>
+        <w:spacing w:after="259"/>
+        <w:ind w:right="103"/>
+      </w:pPr>
+      <w:r>
+        <w:rPr>
+          <w:b/>
+          <w:bCs/>
+        </w:rPr>
+        <w:t xml:space="preserve">Ingress </w:t>
+      </w:r>
+      <w:r>
+        <w:rPr>
+          <w:b/>
+          <w:bCs/>
+        </w:rPr>
+        <w:t xml:space="preserve">and Egress </w:t>
+      </w:r>
+      <w:r>
+        <w:rPr>
+          <w:b/>
+          <w:bCs/>
+        </w:rPr>
+        <w:t xml:space="preserve">service: </w:t>
+      </w:r>
+      <w:r>
+        <w:t>Ingress</w:t>
+      </w:r>
+      <w:r>
+        <w:t xml:space="preserve"> service is responsible for controlling traffic into the system. Depending on the type of request, this service will load balance either into a batch processing controller or a stream processing controller. Ingress is an asynchronous load balancer designed to eliminate choke points, handle SSL termination, and </w:t>
+      </w:r>
+      <w:r>
+        <w:t>provide</w:t>
+      </w:r>
+      <w:r>
+        <w:t xml:space="preserve"> extra features such as named-based virtual hosting. This component addresses the requirements Vol-1, Vol-2, Var-1, Var-3, Var-4, Val-1, Val-3, Val-4, SaP-</w:t>
+      </w:r>
+      <w:r>
+        <w:t>1,</w:t>
+      </w:r>
+      <w:r>
+        <w:t xml:space="preserve"> and SaP-2.</w:t>
+      </w:r>
+      <w:r>
+        <w:t xml:space="preserve"> Additionally, egress service is responsible for providing necessary APIs to the consumers of the system, third parties or other BD systems. This allows for the openness of the architecture and lets data </w:t>
+      </w:r>
+      <w:r>
+        <w:t>scientists</w:t>
+      </w:r>
+      <w:r>
+        <w:t xml:space="preserve"> and business </w:t>
+      </w:r>
+      <w:r>
+        <w:t>analysts</w:t>
+      </w:r>
+      <w:r>
+        <w:t xml:space="preserve"> easily request the data necessary for their workloads. This also promotes the idea of self-serve-data through service discovery, data catalogue and product domains. This component addresses the requirements Vel-2, Vel-4, Val-3, Val-4, SaP-1, and SaP-2.</w:t>
+      </w:r>
+    </w:p>
+    <w:p>
+      <w:pPr>
+        <w:spacing w:after="259"/>
+        <w:ind w:right="103"/>
+      </w:pPr>
+      <w:r>
+        <w:rPr>
+          <w:rFonts w:eastAsia="Calibri"/>
+          <w:b/>
+          <w:bCs/>
+        </w:rPr>
+        <w:t xml:space="preserve">Batch and </w:t>
+      </w:r>
+      <w:r>
+        <w:rPr>
+          <w:rFonts w:eastAsia="Calibri"/>
+          <w:b/>
+          <w:bCs/>
+        </w:rPr>
+        <w:t>Stream Processing Controller</w:t>
+      </w:r>
       <w:r>
         <w:rPr>
           <w:rFonts w:ascii="Calibri" w:eastAsia="Calibri" w:hAnsi="Calibri" w:cs="Calibri"/>
           <w:b/>
           <w:bCs/>
         </w:rPr>
-        <w:t>Enabling RA with variability</w:t>
+        <w:t>:</w:t>
+      </w:r>
+      <w:r>
+        <w:t xml:space="preserve"> Batch processing controller is responsible for handling batch processes. That is, it is responsible for receiving </w:t>
+      </w:r>
+      <w:r>
+        <w:t>requests</w:t>
+      </w:r>
+      <w:r>
+        <w:t xml:space="preserve"> for batch processing, and communicating it to the event broker. Due to the batch nature of the requests, the controller can decide to achieve this in a bulk and asynchronous manner. This component addresses the requirements Vel-1, Val-1, and Val-2.</w:t>
       </w:r>
       <w:r>
         <w:rPr>
@@ -2465,66 +2650,131 @@
           <w:b/>
           <w:bCs/>
         </w:rPr>
-        <w:t>:</w:t>
-      </w:r>
-      <w:r>
-        <w:rPr>
-          <w:rFonts w:ascii="Calibri" w:eastAsia="Calibri" w:hAnsi="Calibri" w:cs="Calibri"/>
-        </w:rPr>
         <w:t xml:space="preserve"> </w:t>
       </w:r>
       <w:r>
-        <w:t xml:space="preserve">One of the integral elements that help with instantiation of the RA is variability. This enables RA to remain useful as a priori artefact when it comes down to organization-specific regulations, and regional policies that may constrain the architect’s freedom in design decisions. </w:t>
-      </w:r>
-      <w:bookmarkStart w:id="6" w:name="_Int_pQqZph2T"/>
-      <w:r>
-        <w:t>For the purpose of</w:t>
-      </w:r>
-      <w:bookmarkEnd w:id="6"/>
-      <w:r>
-        <w:t xml:space="preserve"> this study, we chose to represent variability by the means of “annotation” as recommended as </w:t>
-      </w:r>
-      <w:r>
-        <w:t>one</w:t>
-      </w:r>
-      <w:r>
-        <w:t xml:space="preserve"> of the three accepted approaches by </w:t>
-      </w:r>
-      <w:r>
-        <w:fldChar w:fldCharType="begin"/>
-      </w:r>
-      <w:r>
-        <w:instrText xml:space="preserve"> ADDIN EN.CITE &lt;EndNote&gt;&lt;Cite AuthorYear="1"&gt;&lt;Author&gt;Galster&lt;/Author&gt;&lt;Year&gt;2011 &lt;/Year&gt;&lt;RecNum&gt;215&lt;/RecNum&gt;&lt;DisplayText&gt;Galster and Avgeriou (2011 &lt;/DisplayText&gt;&lt;record&gt;&lt;rec-number&gt;215&lt;/rec-number&gt;&lt;foreign-keys&gt;&lt;key app="EN" db-id="5re5epv9rrvvajeatv4xvdtet5zsfedxv2xw" timestamp="1677363674"&gt;215&lt;/key&gt;&lt;/foreign-keys&gt;&lt;ref-type name="Journal Article"&gt;17&lt;/ref-type&gt;&lt;contributors&gt;&lt;authors&gt;&lt;author&gt;Galster, M.&lt;/author&gt;&lt;author&gt;Avgeriou, P.&lt;/author&gt;&lt;/authors&gt;&lt;/contributors&gt;&lt;titles&gt;&lt;title&gt;Empirically-grounded reference architectures&lt;/title&gt;&lt;secondary-title&gt;Joint ACM&lt;/secondary-title&gt;&lt;/titles&gt;&lt;periodical&gt;&lt;full-title&gt;Joint ACM&lt;/full-title&gt;&lt;/periodical&gt;&lt;dates&gt;&lt;year&gt;2011 &lt;/year&gt;&lt;/dates&gt;&lt;urls&gt;&lt;/urls&gt;&lt;/record&gt;&lt;/Cite&gt;&lt;/EndNote&gt;</w:instrText>
-      </w:r>
-      <w:r>
-        <w:fldChar w:fldCharType="separate"/>
-      </w:r>
-      <w:r>
-        <w:rPr>
-          <w:noProof/>
-        </w:rPr>
-        <w:t xml:space="preserve">Galster and Avgeriou (2011 </w:t>
-      </w:r>
-      <w:r>
-        <w:fldChar w:fldCharType="end"/>
-      </w:r>
-    </w:p>
-    <w:p>
-      <w:pPr>
-        <w:numPr>
-          <w:ilvl w:val="0"/>
-          <w:numId w:val="39"/>
-        </w:numPr>
-        <w:spacing w:after="71" w:line="255" w:lineRule="auto"/>
-        <w:ind w:right="103" w:hanging="231"/>
-      </w:pPr>
+        <w:t>The stream</w:t>
+      </w:r>
+      <w:r>
+        <w:t xml:space="preserve"> processing</w:t>
+      </w:r>
+      <w:r>
+        <w:t xml:space="preserve"> controller achieves </w:t>
+      </w:r>
+      <w:r>
+        <w:t>a similar</w:t>
+      </w:r>
+      <w:r>
+        <w:t xml:space="preserve"> thing to the batch one, with a difference that it must handle a different nature of requests. Stream events are synchronous in nature and require high through-put. Having a specific service for stream processing requirements </w:t>
+      </w:r>
+      <w:r>
+        <w:t>promotes</w:t>
+      </w:r>
+      <w:r>
+        <w:t xml:space="preserve"> tailored customization that best </w:t>
+      </w:r>
+      <w:r>
+        <w:t>suits</w:t>
+      </w:r>
+      <w:r>
+        <w:t xml:space="preserve"> the varying nature of stream events. In addition, this controller can </w:t>
+      </w:r>
+      <w:r>
+        <w:t>provide</w:t>
+      </w:r>
+      <w:r>
+        <w:t xml:space="preserve"> extended buffering </w:t>
+      </w:r>
+      <w:r>
+        <w:t>mechanisms,</w:t>
+      </w:r>
+      <w:r>
+        <w:t xml:space="preserve"> increasing reliability and response rate of the system. This component addresses the requirements Vol-1, Vel-1, Vel-2, Vel-4, Vel-5, and Val-2.</w:t>
+      </w:r>
+    </w:p>
+    <w:p>
+      <w:pPr>
+        <w:spacing w:after="259"/>
+        <w:ind w:right="103"/>
+      </w:pPr>
+      <w:r>
+        <w:rPr>
+          <w:rFonts w:eastAsia="Calibri"/>
+          <w:b/>
+          <w:bCs/>
+        </w:rPr>
+        <w:lastRenderedPageBreak/>
+        <w:t>Event Broker:</w:t>
+      </w:r>
       <w:r>
         <w:rPr>
           <w:rFonts w:ascii="Calibri" w:eastAsia="Calibri" w:hAnsi="Calibri" w:cs="Calibri"/>
           <w:b/>
           <w:bCs/>
         </w:rPr>
-        <w:t>Evaluation of the RA</w:t>
+        <w:t xml:space="preserve"> </w:t>
+      </w:r>
+      <w:r>
+        <w:t>An important architectural construct designed to achieve inversion of control. As the system grows, more nodes and services are added, communication channels increase, and there is a need for new events to be dispatched. As each service communicates through the event backbone, each service will be required to implement its own event handling module. This can easily turn into a spaghetti of incompatible implementations by different teams and can even result in unexpected behaviors. To address this issue, an event broker is introduced to each service which has one main responsibility: communication with event backbone. This component indirectly addresses the requirements Val-1, and Ver-1.</w:t>
+      </w:r>
+    </w:p>
+    <w:p>
+      <w:pPr>
+        <w:spacing w:after="200"/>
+        <w:ind w:left="-15" w:right="103"/>
+      </w:pPr>
+      <w:r>
+        <w:rPr>
+          <w:rFonts w:eastAsia="Calibri"/>
+          <w:b/>
+          <w:bCs/>
+        </w:rPr>
+        <w:t>Event Backbone:</w:t>
+      </w:r>
+      <w:r>
+        <w:rPr>
+          <w:rFonts w:ascii="Calibri" w:eastAsia="Calibri" w:hAnsi="Calibri" w:cs="Calibri"/>
+        </w:rPr>
+        <w:t xml:space="preserve"> </w:t>
+      </w:r>
+      <w:r>
+        <w:t>Event backbone is the heartbeat of the system, facilitating communication between all services. Whereas this service is displayed as one technology service in the ArchiMate diagram, we recommend the event backbone to be designed underlying distributed paradigms itself. This is to ensure scalability as the number of topics and events grows. Event backbone and its relationship to other nodes is analogous to a dance troupe in which dancers move to the rhythm relative to their position. In this case, the event backbone is the music and services are the dancers. Thus, services are only responsible for dispatching events in a ‘dispatch and forget’ model, subscribing to topics they are interested in. This component addresses the requirements Vel-1, Vel-2, Vel-3, Vel-4, Vel-5, Val-1, Val-2, Ver-1, Ver-2, and Ver-3.</w:t>
+      </w:r>
+    </w:p>
+    <w:p>
+      <w:pPr>
+        <w:ind w:left="-15" w:right="103"/>
+      </w:pPr>
+      <w:r>
+        <w:rPr>
+          <w:rFonts w:eastAsia="Calibri"/>
+          <w:b/>
+          <w:bCs/>
+        </w:rPr>
+        <w:t>Product Domain Service Mesh:</w:t>
+      </w:r>
+      <w:r>
+        <w:rPr>
+          <w:rFonts w:ascii="Calibri" w:eastAsia="Calibri" w:hAnsi="Calibri" w:cs="Calibri"/>
+        </w:rPr>
+        <w:t xml:space="preserve"> </w:t>
+      </w:r>
+      <w:r>
+        <w:t>Driven by the idea of domain-driven design, every product has it is own bounded context and ubiquitous language and is technically governed by a service mesh. Product domain is one of the highlights of our RA, introducing the concept of ‘data product’ as the architectural quantum. Product domain service mesh is the node in the architecture that encapsulates 6 structural components: ingress, BD storage, BD processing framework, domain’s data service, control tower and the side car. These components provide the necessary means for the domain to achieve its ends regarding BD processing with high cohesiveness, low coupling, and clear interfaces. Product domain service mesh is the aggregation of all components necessary: data, code, and infrastructure as the elements of the bounded context. This component indirectly addresses Vol-1, Vel-3, Vel-4, Vel-5, Var-1, Var-2, Var-3, Val-1, Val-2, Val-3, Val-4, Sap-1, SaP-2, Ver-1, Ver-2, and Ver-3.</w:t>
+      </w:r>
+    </w:p>
+    <w:p>
+      <w:pPr>
+        <w:spacing w:after="199"/>
+        <w:ind w:left="-15" w:right="103"/>
+      </w:pPr>
+      <w:r>
+        <w:rPr>
+          <w:rFonts w:eastAsia="Calibri"/>
+          <w:b/>
+          <w:bCs/>
+        </w:rPr>
+        <w:t>Federated Governance Service</w:t>
       </w:r>
       <w:r>
         <w:rPr>
@@ -2541,196 +2791,13 @@
         <w:t xml:space="preserve"> </w:t>
       </w:r>
       <w:r>
-        <w:t>The final phase of the methodology tests the RA's effectiveness and usability, following</w:t>
-      </w:r>
-      <w:r>
-        <w:t xml:space="preserve"> </w:t>
-      </w:r>
-      <w:r>
-        <w:fldChar w:fldCharType="begin"/>
-      </w:r>
-      <w:r>
-        <w:instrText xml:space="preserve"> ADDIN EN.CITE &lt;EndNote&gt;&lt;Cite AuthorYear="1"&gt;&lt;Author&gt;Galster&lt;/Author&gt;&lt;Year&gt;2011 &lt;/Year&gt;&lt;RecNum&gt;215&lt;/RecNum&gt;&lt;DisplayText&gt;Galster and Avgeriou (2011 &lt;/DisplayText&gt;&lt;record&gt;&lt;rec-number&gt;215&lt;/rec-number&gt;&lt;foreign-keys&gt;&lt;key app="EN" db-id="5re5epv9rrvvajeatv4xvdtet5zsfedxv2xw" timestamp="1677363674"&gt;215&lt;/key&gt;&lt;/foreign-keys&gt;&lt;ref-type name="Journal Article"&gt;17&lt;/ref-type&gt;&lt;contributors&gt;&lt;authors&gt;&lt;author&gt;Galster, M.&lt;/author&gt;&lt;author&gt;Avgeriou, P.&lt;/author&gt;&lt;/authors&gt;&lt;/contributors&gt;&lt;titles&gt;&lt;title&gt;Empirically-grounded reference architectures&lt;/title&gt;&lt;secondary-title&gt;Joint ACM&lt;/secondary-title&gt;&lt;/titles&gt;&lt;periodical&gt;&lt;full-title&gt;Joint ACM&lt;/full-title&gt;&lt;/periodical&gt;&lt;dates&gt;&lt;year&gt;2011 &lt;/year&gt;&lt;/dates&gt;&lt;urls&gt;&lt;/urls&gt;&lt;/record&gt;&lt;/Cite&gt;&lt;/EndNote&gt;</w:instrText>
-      </w:r>
-      <w:r>
-        <w:fldChar w:fldCharType="separate"/>
-      </w:r>
-      <w:r>
-        <w:rPr>
-          <w:noProof/>
-        </w:rPr>
-        <w:t xml:space="preserve">Galster and Avgeriou (2011 </w:t>
-      </w:r>
-      <w:r>
-        <w:fldChar w:fldCharType="end"/>
-      </w:r>
-      <w:r>
-        <w:t xml:space="preserve"> criteria of utility, correctness, and efficiency. However, most established methods for assessing architectures are not suitable for RAs due to their level of abstraction and undefined stakeholders.</w:t>
-      </w:r>
-      <w:r>
-        <w:t xml:space="preserve"> </w:t>
-      </w:r>
-      <w:r>
-        <w:fldChar w:fldCharType="begin"/>
-      </w:r>
-      <w:r>
-        <w:instrText xml:space="preserve"> ADDIN EN.CITE &lt;EndNote&gt;&lt;Cite AuthorYear="1"&gt;&lt;Author&gt;Angelov&lt;/Author&gt;&lt;RecNum&gt;157&lt;/RecNum&gt;&lt;DisplayText&gt;Angelov et al. (&lt;/DisplayText&gt;&lt;record&gt;&lt;rec-number&gt;157&lt;/rec-number&gt;&lt;foreign-keys&gt;&lt;key app="EN" db-id="5re5epv9rrvvajeatv4xvdtet5zsfedxv2xw" timestamp="1677363674"&gt;157&lt;/key&gt;&lt;/foreign-keys&gt;&lt;ref-type name="Conference Proceedings"&gt;10&lt;/ref-type&gt;&lt;contributors&gt;&lt;authors&gt;&lt;author&gt;Angelov, Samuil&lt;/author&gt;&lt;author&gt;Trienekens, Jos J. M.&lt;/author&gt;&lt;author&gt;Grefen, Paul&lt;/author&gt;&lt;/authors&gt;&lt;/contributors&gt;&lt;titles&gt;&lt;title&gt;Towards a method for the evaluation of reference architectures: Experiences from a case&lt;/title&gt;&lt;secondary-title&gt;European Conference on Software Architecture&lt;/secondary-title&gt;&lt;/titles&gt;&lt;pages&gt;225–240-225–240&lt;/pages&gt;&lt;dates&gt;&lt;pub-dates&gt;&lt;date&gt;2008&lt;/date&gt;&lt;/pub-dates&gt;&lt;/dates&gt;&lt;publisher&gt;Springer&lt;/publisher&gt;&lt;urls&gt;&lt;/urls&gt;&lt;/record&gt;&lt;/Cite&gt;&lt;/EndNote&gt;</w:instrText>
-      </w:r>
-      <w:r>
-        <w:fldChar w:fldCharType="separate"/>
-      </w:r>
-      <w:r>
-        <w:rPr>
-          <w:noProof/>
-        </w:rPr>
-        <w:t>Angelov et al. (</w:t>
-      </w:r>
-      <w:r>
-        <w:fldChar w:fldCharType="end"/>
-      </w:r>
-      <w:r>
-        <w:t>2008)</w:t>
-      </w:r>
-      <w:r>
-        <w:t xml:space="preserve"> adapted ATAM for RAs, but for this study, we instantiated and evaluated the prototype in practice.</w:t>
-      </w:r>
-    </w:p>
-    <w:p>
-      <w:pPr>
-        <w:pStyle w:val="Heading1"/>
-        <w:ind w:left="431" w:hanging="446"/>
-      </w:pPr>
-      <w:r>
-        <w:t>Domain-driven Distributed RA for BD Systems</w:t>
-      </w:r>
-    </w:p>
-    <w:p>
-      <w:pPr>
-        <w:ind w:left="-5" w:right="103"/>
-      </w:pPr>
-      <w:r>
-        <w:t xml:space="preserve">The principles upon which the RA is built requires that it is 1) Domain-driven: to address data quality, siloed teams, data swamp issues and communication issues, affecting velocity, variety, and veracity requirements; 2) Distributed: to address the challenges of scaling monolithic data systems affecting velocity, and volume requirements; 3) Data as a service: to allow for increased discoverability of data and autonomy of various analysis and data science teams without frictions with data engineers affecting value, variety, veracity, security and privacy requirements; 4) Governance through a federated service: to prevent team-based and rather immature decisions that may not be in-line with global organizational visions, policies, standards and procedures, affecting all requirements; 5) Event driven: to address </w:t>
-      </w:r>
-      <w:r>
-        <w:t>point to</w:t>
-      </w:r>
-      <w:r>
-        <w:t xml:space="preserve">-point communication issues that arises in distributed systems, affecting velocity requirement. Additionally, the elements of the RA that are annotated with the phrase ‘variable’ can be modified, </w:t>
-      </w:r>
-      <w:r>
-        <w:t>adjusted,</w:t>
-      </w:r>
-      <w:r>
-        <w:t xml:space="preserve"> or even omitted based on the architect’s decision.</w:t>
-      </w:r>
-    </w:p>
-    <w:p>
-      <w:pPr>
-        <w:spacing w:after="259"/>
-        <w:ind w:left="-15" w:right="103" w:firstLine="339"/>
-      </w:pPr>
-      <w:r>
-        <w:t>To produce the RA (Figure 1), design iterations have been inspired by microservices architectural patterns</w:t>
-      </w:r>
-      <w:r>
-        <w:t xml:space="preserve"> </w:t>
-      </w:r>
-      <w:r>
-        <w:fldChar w:fldCharType="begin"/>
-      </w:r>
-      <w:r>
-        <w:instrText xml:space="preserve"> ADDIN EN.CITE &lt;EndNote&gt;&lt;Cite&gt;&lt;Author&gt;Richardson&lt;/Author&gt;&lt;Year&gt;2018&lt;/Year&gt;&lt;RecNum&gt;318&lt;/RecNum&gt;&lt;DisplayText&gt;(Richardson 2018)&lt;/DisplayText&gt;&lt;record&gt;&lt;rec-number&gt;318&lt;/rec-number&gt;&lt;foreign-keys&gt;&lt;key app="EN" db-id="5re5epv9rrvvajeatv4xvdtet5zsfedxv2xw" timestamp="1677363674"&gt;318&lt;/key&gt;&lt;/foreign-keys&gt;&lt;ref-type name="Book"&gt;6&lt;/ref-type&gt;&lt;contributors&gt;&lt;authors&gt;&lt;author&gt;Richardson, Chris&lt;/author&gt;&lt;/authors&gt;&lt;/contributors&gt;&lt;titles&gt;&lt;title&gt;Microservices patterns: with examples in Java&lt;/title&gt;&lt;/titles&gt;&lt;dates&gt;&lt;year&gt;2018&lt;/year&gt;&lt;/dates&gt;&lt;publisher&gt;Simon and Schuster&lt;/publisher&gt;&lt;urls&gt;&lt;/urls&gt;&lt;/record&gt;&lt;/Cite&gt;&lt;/EndNote&gt;</w:instrText>
-      </w:r>
-      <w:r>
-        <w:fldChar w:fldCharType="separate"/>
-      </w:r>
-      <w:r>
-        <w:rPr>
-          <w:noProof/>
-        </w:rPr>
-        <w:t>(Richardson 2018)</w:t>
-      </w:r>
-      <w:r>
-        <w:fldChar w:fldCharType="end"/>
-      </w:r>
-      <w:r>
-        <w:t>.</w:t>
-      </w:r>
-      <w:r>
-        <w:t xml:space="preserve"> </w:t>
-      </w:r>
-      <w:r>
-        <w:t>To shift from collecting data in monolithic data lakes and data warehouses to converging data through a decentralized and distributed mesh of data products communicating through standard interfaces, the RA shall be domain-driven and distributed. This addresses the limitations in current BD architectures. This RA comprises 11 principal and 9 variable components, discussed below:</w:t>
-      </w:r>
-    </w:p>
-    <w:p>
-      <w:pPr>
-        <w:spacing w:after="259"/>
-        <w:ind w:right="103"/>
-      </w:pPr>
-      <w:r>
-        <w:rPr>
-          <w:b/>
-          <w:bCs/>
-        </w:rPr>
-        <w:t xml:space="preserve">Ingress </w:t>
-      </w:r>
-      <w:r>
-        <w:rPr>
-          <w:b/>
-          <w:bCs/>
-        </w:rPr>
-        <w:t xml:space="preserve">and Egress </w:t>
-      </w:r>
-      <w:r>
-        <w:rPr>
-          <w:b/>
-          <w:bCs/>
-        </w:rPr>
-        <w:t xml:space="preserve">service: </w:t>
-      </w:r>
-      <w:r>
-        <w:t>Ingress</w:t>
-      </w:r>
-      <w:r>
-        <w:t xml:space="preserve"> service is responsible for controlling traffic into the system. Depending on the type of request, this service will load balance either into a batch processing controller or a stream processing controller. Ingress is an asynchronous load balancer designed to eliminate choke points, handle SSL termination, and </w:t>
-      </w:r>
-      <w:r>
-        <w:t>provide</w:t>
-      </w:r>
-      <w:r>
-        <w:t xml:space="preserve"> extra features such as named-based virtual hosting. This component addresses the requirements Vol-1, Vol-2, Var-1, Var-3, Var-4, Val-1, Val-3, Val-4, SaP-</w:t>
-      </w:r>
-      <w:r>
-        <w:t>1,</w:t>
-      </w:r>
-      <w:r>
-        <w:t xml:space="preserve"> and SaP-2.</w:t>
-      </w:r>
-      <w:r>
-        <w:t xml:space="preserve"> Additionally, egress service is responsible for providing necessary APIs to the consumers of the </w:t>
-      </w:r>
-      <w:r>
-        <w:lastRenderedPageBreak/>
-        <w:t xml:space="preserve">system, third parties or other BD systems. This allows for the openness of the architecture and lets data </w:t>
-      </w:r>
-      <w:r>
-        <w:t>scientists</w:t>
-      </w:r>
-      <w:r>
-        <w:t xml:space="preserve"> and business </w:t>
-      </w:r>
-      <w:r>
-        <w:t>analysts</w:t>
-      </w:r>
-      <w:r>
-        <w:t xml:space="preserve"> easily request the data necessary for their workloads. This also promotes the idea of self-serve-data through service discovery, data catalogue and product domains. This component addresses the requirements Vel-2, Vel-4, Val-3, Val-4, SaP-1, and SaP-2.</w:t>
-      </w:r>
-    </w:p>
-    <w:p>
-      <w:pPr>
-        <w:spacing w:after="259"/>
-        <w:ind w:right="103"/>
+        <w:t>Given the distributed nature of the architecture and sheer number of moving parts with varying life cycles; there is a need for some global contextual standards and policies that are designed to streamline processes and avoid losses. This is not to limit the autonomy of teams, but to inject them with best practices and organizational policies that tend to reflect the capability framework, regional limitations, and legal matters that can cause severe damage to the business. This component can indirectly affect all requirements.</w:t>
+      </w:r>
+    </w:p>
+    <w:p>
+      <w:pPr>
+        <w:spacing w:after="199"/>
+        <w:ind w:left="-15" w:right="103"/>
       </w:pPr>
       <w:r>
         <w:rPr>
@@ -2738,85 +2805,45 @@
           <w:b/>
           <w:bCs/>
         </w:rPr>
-        <w:t xml:space="preserve">Batch and </w:t>
-      </w:r>
+        <w:t xml:space="preserve">Data Catalog: </w:t>
+      </w:r>
+      <w:r>
+        <w:rPr>
+          <w:rFonts w:eastAsia="Calibri"/>
+        </w:rPr>
+        <w:t>As data products increase in the system, more data becomes available, interoperability increases, and thus services must know who provides what data.</w:t>
+      </w:r>
+      <w:r>
+        <w:t xml:space="preserve"> Data catalog is responsible for keeping a catalog of all data available among services with relative paths to fetch those data. This component addresses the requirements Vel-4, Var-1, Var-3, and Var-4.</w:t>
+      </w:r>
+    </w:p>
+    <w:p>
+      <w:pPr>
+        <w:spacing w:after="199"/>
+        <w:ind w:left="-15" w:right="103"/>
+      </w:pPr>
       <w:r>
         <w:rPr>
           <w:rFonts w:eastAsia="Calibri"/>
           <w:b/>
           <w:bCs/>
         </w:rPr>
-        <w:t>Stream Processing Controller</w:t>
+        <w:t>Log Aggregator and Log Store:</w:t>
       </w:r>
       <w:r>
         <w:rPr>
           <w:rFonts w:ascii="Calibri" w:eastAsia="Calibri" w:hAnsi="Calibri" w:cs="Calibri"/>
-          <w:b/>
-          <w:bCs/>
-        </w:rPr>
-        <w:t>:</w:t>
-      </w:r>
-      <w:r>
-        <w:t xml:space="preserve"> Batch processing controller is responsible for handling batch processes. That is, it is responsible for receiving </w:t>
-      </w:r>
-      <w:r>
-        <w:t>requests</w:t>
-      </w:r>
-      <w:r>
-        <w:t xml:space="preserve"> for batch processing, and communicating it to the event broker. Due to the batch nature of the requests, the controller can decide to achieve this in a bulk and asynchronous manner. This component addresses the requirements Vel-1, Val-1, and Val-2.</w:t>
-      </w:r>
-      <w:r>
-        <w:rPr>
-          <w:rFonts w:ascii="Calibri" w:eastAsia="Calibri" w:hAnsi="Calibri" w:cs="Calibri"/>
-          <w:b/>
-          <w:bCs/>
         </w:rPr>
         <w:t xml:space="preserve"> </w:t>
       </w:r>
       <w:r>
-        <w:t>The stream</w:t>
-      </w:r>
-      <w:r>
-        <w:t xml:space="preserve"> processing</w:t>
-      </w:r>
-      <w:r>
-        <w:t xml:space="preserve"> controller achieves </w:t>
-      </w:r>
-      <w:r>
-        <w:t>a similar</w:t>
-      </w:r>
-      <w:r>
-        <w:t xml:space="preserve"> thing to the batch one, with a difference that it must handle a different nature of requests. Stream events are synchronous in nature and require high through-put. Having a specific service for stream processing requirements </w:t>
-      </w:r>
-      <w:r>
-        <w:t>promotes</w:t>
-      </w:r>
-      <w:r>
-        <w:t xml:space="preserve"> tailored customization that best </w:t>
-      </w:r>
-      <w:r>
-        <w:t>suits</w:t>
-      </w:r>
-      <w:r>
-        <w:t xml:space="preserve"> the varying nature of stream events. In addition, this controller can </w:t>
-      </w:r>
-      <w:r>
-        <w:t>provide</w:t>
-      </w:r>
-      <w:r>
-        <w:t xml:space="preserve"> extended buffering </w:t>
-      </w:r>
-      <w:r>
-        <w:t>mechanisms,</w:t>
-      </w:r>
-      <w:r>
-        <w:t xml:space="preserve"> increasing reliability and response rate of the system. This component addresses the requirements Vol-1, Vel-1, Vel-2, Vel-4, Vel-5, and Val-2.</w:t>
-      </w:r>
-    </w:p>
-    <w:p>
-      <w:pPr>
-        <w:spacing w:after="259"/>
-        <w:ind w:right="103"/>
+        <w:t>Operating underlying a distributed paradigm requires a shift in the way that logging occurs. This means systems cannot rely only on applications reporting logs in a single environment, but there is a need for a distributed tracing that shows the lifecycle of a process and how it went through different services. Therefore, this RA benefits from the popular log aggregator pattern initially released by the microservices community. This allows for a graceful scaling of the system’s logging strategy. This component indirectly addresses the requirements Vol-1, Vel-1, Val-1, and Ver-1.</w:t>
+      </w:r>
+    </w:p>
+    <w:p>
+      <w:pPr>
+        <w:spacing w:after="200"/>
+        <w:ind w:left="-15" w:right="103"/>
       </w:pPr>
       <w:r>
         <w:rPr>
@@ -2824,63 +2851,24 @@
           <w:b/>
           <w:bCs/>
         </w:rPr>
-        <w:t>Event Broker:</w:t>
+        <w:t>Event Archive:</w:t>
       </w:r>
       <w:r>
         <w:rPr>
           <w:rFonts w:ascii="Calibri" w:eastAsia="Calibri" w:hAnsi="Calibri" w:cs="Calibri"/>
-          <w:b/>
-          <w:bCs/>
         </w:rPr>
         <w:t xml:space="preserve"> </w:t>
       </w:r>
       <w:r>
-        <w:t>An important architectural construct designed to achieve inversion of control. As the system grows, more nodes and services are added, communication channels increase, and there is a need for new events to be dispatched. As each service communicates through the event backbone, each service will be required to implement its own event handling module. This can easily turn into a spaghetti of incompatible implementations by different teams and can even result in unexpected behaviors. To address this issue, an event broker is introduced to each service which has one main responsibility: communication with event backbone. This component indirectly addresses the requirements Val-1, and Ver-1.</w:t>
-      </w:r>
-    </w:p>
-    <w:p>
-      <w:pPr>
-        <w:spacing w:after="200"/>
-        <w:ind w:left="-15" w:right="103"/>
-      </w:pPr>
-      <w:r>
-        <w:rPr>
-          <w:rFonts w:eastAsia="Calibri"/>
-          <w:b/>
-          <w:bCs/>
-        </w:rPr>
-        <w:t>Event Backbone:</w:t>
-      </w:r>
-      <w:r>
-        <w:rPr>
-          <w:rFonts w:ascii="Calibri" w:eastAsia="Calibri" w:hAnsi="Calibri" w:cs="Calibri"/>
-        </w:rPr>
-        <w:t xml:space="preserve"> </w:t>
-      </w:r>
-      <w:r>
-        <w:t>Event backbone is the heartbeat of the system, facilitating communication between all services. Whereas this service is displayed as one technology service in the ArchiMate diagram, we recommend the event backbone to be designed underlying distributed paradigms itself. This is to ensure scalability as the number of topics and events grows. Event backbone and its relationship to other nodes is analogous to a dance troupe in which dancers move to the rhythm relative to their position. In this case, the event backbone is the music and services are the dancers. Thus, services are only responsible for dispatching events in a ‘dispatch and forget’ model, subscribing to topics they are interested in. This component addresses the requirements Vel-1, Vel-2, Vel-3, Vel-4, Vel-5, Val-1, Val-2, Ver-1, Ver-2, and Ver-3.</w:t>
-      </w:r>
-    </w:p>
-    <w:p>
-      <w:pPr>
-        <w:ind w:left="-15" w:right="103"/>
-      </w:pPr>
-      <w:r>
-        <w:rPr>
-          <w:rFonts w:eastAsia="Calibri"/>
-          <w:b/>
-          <w:bCs/>
-        </w:rPr>
-        <w:t>Product Domain Service Mesh:</w:t>
-      </w:r>
-      <w:r>
-        <w:rPr>
-          <w:rFonts w:ascii="Calibri" w:eastAsia="Calibri" w:hAnsi="Calibri" w:cs="Calibri"/>
-        </w:rPr>
-        <w:t xml:space="preserve"> </w:t>
-      </w:r>
-      <w:r>
-        <w:t>Driven by the idea of domain-driven design, every product has it is own bounded context and ubiquitous language and is technically governed by a service mesh. Product domain is one of the highlights of our RA, introducing the concept of ‘data product’ as the architectural quantum. Product domain service mesh is the node in the architecture that encapsulates 6 structural components: ingress, BD storage, BD processing framework, domain’s data service, control tower and the side car. These components provide the necessary means for the domain to achieve its ends regarding BD processing with high cohesiveness, low coupling, and clear interfaces. Product domain service mesh is the aggregation of all components necessary: data, code, and infrastructure as the elements of the bounded context. This component indirectly addresses Vol-1, Vel-3, Vel-4, Vel-5, Var-1, Var-2, Var-3, Val-1, Val-2, Val-3, Val-4, Sap-1, SaP-2, Ver-1, Ver-2, and Ver-3.</w:t>
+        <w:t xml:space="preserve">One of the main challenges of this architecture is its reliance on event backbone. Whereas event backbone itself is recommended to be distributed and fault tolerant, event archive further solidifies the service recovery from unexpected events. This implies that, if the event backbone went out of service, the history of events can be stored and retrieved from the event archive to bring </w:t>
+      </w:r>
+      <w:bookmarkStart w:id="6" w:name="_Int_uF6bWmac"/>
+      <w:r>
+        <w:t>various services</w:t>
+      </w:r>
+      <w:bookmarkEnd w:id="6"/>
+      <w:r>
+        <w:t xml:space="preserve"> to the current state of operation. This component indirectly addresses the requirements Vol-1, Vel-1, Val-1, and Ver-1.</w:t>
       </w:r>
     </w:p>
     <w:p>
@@ -2888,72 +2876,21 @@
         <w:spacing w:after="199"/>
         <w:ind w:left="-15" w:right="103"/>
       </w:pPr>
-      <w:r>
-        <w:rPr>
-          <w:rFonts w:eastAsia="Calibri"/>
-          <w:b/>
-          <w:bCs/>
-        </w:rPr>
-        <w:t>Federated Governance Service</w:t>
-      </w:r>
-      <w:r>
-        <w:rPr>
-          <w:rFonts w:ascii="Calibri" w:eastAsia="Calibri" w:hAnsi="Calibri" w:cs="Calibri"/>
-          <w:b/>
-          <w:bCs/>
-        </w:rPr>
-        <w:t>:</w:t>
-      </w:r>
-      <w:r>
-        <w:rPr>
-          <w:rFonts w:ascii="Calibri" w:eastAsia="Calibri" w:hAnsi="Calibri" w:cs="Calibri"/>
-        </w:rPr>
-        <w:t xml:space="preserve"> </w:t>
-      </w:r>
-      <w:r>
-        <w:t>Given the distributed nature of the architecture and sheer number of moving parts with varying life cycles; there is a need for some global contextual standards and policies that are designed to streamline processes and avoid losses. This is not to limit the autonomy of teams, but to inject them with best practices and organizational policies that tend to reflect the capability framework, regional limitations, and legal matters that can cause severe damage to the business. This component can indirectly affect all requirements.</w:t>
-      </w:r>
-    </w:p>
-    <w:p>
-      <w:pPr>
-        <w:spacing w:after="199"/>
-        <w:ind w:left="-15" w:right="103"/>
-      </w:pPr>
-      <w:r>
-        <w:rPr>
-          <w:rFonts w:eastAsia="Calibri"/>
-          <w:b/>
-          <w:bCs/>
-        </w:rPr>
-        <w:t xml:space="preserve">Data Catalog: </w:t>
-      </w:r>
-      <w:r>
-        <w:rPr>
-          <w:rFonts w:eastAsia="Calibri"/>
-        </w:rPr>
-        <w:t>As data products increase in the system, more data becomes available, interoperability increases, and thus services must know who provides what data.</w:t>
-      </w:r>
-      <w:r>
-        <w:t xml:space="preserve"> Data catalog is responsible for keeping a catalog of all data available among services with relative paths to fetch those data. This component addresses the requirements Vel-4, Var-1, Var-3, and Var-4.</w:t>
-      </w:r>
     </w:p>
     <w:p>
       <w:pPr>
         <w:spacing w:after="243" w:line="259" w:lineRule="auto"/>
-        <w:jc w:val="left"/>
-      </w:pPr>
-      <w:r>
+        <w:jc w:val="center"/>
+      </w:pPr>
+      <w:r>
+        <w:rPr>
+          <w:noProof/>
+        </w:rPr>
         <w:lastRenderedPageBreak/>
-        <w:t xml:space="preserve">       </w:t>
-      </w:r>
-      <w:r>
-        <w:rPr>
-          <w:noProof/>
-        </w:rPr>
         <w:drawing>
-          <wp:inline distT="0" distB="0" distL="0" distR="0" wp14:anchorId="4BF9D53E" wp14:editId="22D86BEF">
-            <wp:extent cx="5372100" cy="4420180"/>
-            <wp:effectExtent l="0" t="0" r="0" b="0"/>
+          <wp:inline distT="0" distB="0" distL="0" distR="0" wp14:anchorId="4BF9D53E" wp14:editId="7842A60A">
+            <wp:extent cx="4754890" cy="3912338"/>
+            <wp:effectExtent l="0" t="0" r="7620" b="0"/>
             <wp:docPr id="1" name="Picture 510"/>
             <wp:cNvGraphicFramePr>
               <a:graphicFrameLocks xmlns:a="http://schemas.openxmlformats.org/drawingml/2006/main" noChangeAspect="1"/>
@@ -2983,7 +2920,7 @@
                   <pic:spPr bwMode="auto">
                     <a:xfrm>
                       <a:off x="0" y="0"/>
-                      <a:ext cx="5382071" cy="4428384"/>
+                      <a:ext cx="4754890" cy="3912338"/>
                     </a:xfrm>
                     <a:prstGeom prst="rect">
                       <a:avLst/>
@@ -3010,6 +2947,7 @@
       <w:pPr>
         <w:spacing w:after="297" w:line="263" w:lineRule="auto"/>
         <w:ind w:left="-5" w:right="103"/>
+        <w:jc w:val="center"/>
       </w:pPr>
       <w:r>
         <w:rPr>
@@ -3030,7 +2968,7 @@
           <w:b/>
           <w:bCs/>
         </w:rPr>
-        <w:t>Log Aggregator and Log Store</w:t>
+        <w:t>Data Lake</w:t>
       </w:r>
       <w:r>
         <w:rPr>
@@ -3038,57 +2976,45 @@
           <w:b/>
           <w:bCs/>
         </w:rPr>
-        <w:t>:</w:t>
-      </w:r>
-      <w:r>
-        <w:rPr>
-          <w:rFonts w:ascii="Calibri" w:eastAsia="Calibri" w:hAnsi="Calibri" w:cs="Calibri"/>
-        </w:rPr>
-        <w:t xml:space="preserve"> </w:t>
-      </w:r>
-      <w:r>
-        <w:t xml:space="preserve">Operating underlying a distributed </w:t>
-      </w:r>
-      <w:r>
-        <w:t>paradigm</w:t>
-      </w:r>
-      <w:r>
-        <w:t xml:space="preserve"> requires a shift in </w:t>
-      </w:r>
-      <w:r>
-        <w:t>the way</w:t>
-      </w:r>
-      <w:r>
-        <w:t xml:space="preserve"> that logging occurs. This means systems cannot rely only on applications reporting logs in a single environment, but </w:t>
-      </w:r>
-      <w:r>
-        <w:t>there is</w:t>
-      </w:r>
-      <w:r>
-        <w:t xml:space="preserve"> a need for a distributed tracing that shows </w:t>
-      </w:r>
-      <w:r>
-        <w:t>the lifecycle</w:t>
-      </w:r>
-      <w:r>
-        <w:t xml:space="preserve"> of a process and how it went through different services. </w:t>
-      </w:r>
-      <w:r>
-        <w:t>Therefore,</w:t>
-      </w:r>
-      <w:r>
-        <w:t xml:space="preserve"> this RA benefits from the popular log aggregator pattern initially released by the microservices community. This allows for a graceful scaling of </w:t>
-      </w:r>
-      <w:r>
-        <w:t>the system’s</w:t>
-      </w:r>
-      <w:r>
-        <w:t xml:space="preserve"> logging strategy. This component indirectly addresses the requirements Vol-1, Vel-1, Val-1, and Ver-1.</w:t>
-      </w:r>
-    </w:p>
-    <w:p>
-      <w:pPr>
-        <w:spacing w:after="200"/>
+        <w:t xml:space="preserve">: </w:t>
+      </w:r>
+      <w:r>
+        <w:t xml:space="preserve">Whereas product domains are </w:t>
+      </w:r>
+      <w:r>
+        <w:t>demarcated,</w:t>
+      </w:r>
+      <w:r>
+        <w:t xml:space="preserve"> and boundaries are well-defined, we do not find it necessary for each domain to maintain </w:t>
+      </w:r>
+      <w:r>
+        <w:t>its</w:t>
+      </w:r>
+      <w:r>
+        <w:t xml:space="preserve"> own data lake. This is under the assumption that a lot of data are now processed at the time of </w:t>
+      </w:r>
+      <w:r>
+        <w:t>storage and</w:t>
+      </w:r>
+      <w:r>
+        <w:t xml:space="preserve"> is required whenever there is </w:t>
+      </w:r>
+      <w:r>
+        <w:t>an</w:t>
+      </w:r>
+      <w:r>
+        <w:t xml:space="preserve"> analytical business case for it. Whereas there </w:t>
+      </w:r>
+      <w:r>
+        <w:t>is not</w:t>
+      </w:r>
+      <w:r>
+        <w:t xml:space="preserve"> a data lake per domain, different domains can have a quota in the data lake that is owned and handled by access control. This component addresses the requirements Vol-2, Vel-1, Var-1, Var-3, Var-4, and Val-3.</w:t>
+      </w:r>
+    </w:p>
+    <w:p>
+      <w:pPr>
+        <w:spacing w:after="199"/>
         <w:ind w:left="-15" w:right="103"/>
       </w:pPr>
       <w:r>
@@ -3097,7 +3023,7 @@
           <w:b/>
           <w:bCs/>
         </w:rPr>
-        <w:t>Event Archive</w:t>
+        <w:t>Service Discovery</w:t>
       </w:r>
       <w:r>
         <w:rPr>
@@ -3114,20 +3040,20 @@
         <w:t xml:space="preserve"> </w:t>
       </w:r>
       <w:r>
-        <w:t xml:space="preserve">One of the main challenges of this architecture is its reliance on event backbone. Whereas event backbone itself is recommended to be distributed and fault tolerant, event archive further solidifies the service recovery from unexpected events. This implies that, if the event backbone went out of service, the history of events can be stored and retrieved from the event archive to bring </w:t>
-      </w:r>
-      <w:bookmarkStart w:id="7" w:name="_Int_uF6bWmac"/>
-      <w:r>
-        <w:t>various services</w:t>
-      </w:r>
-      <w:bookmarkEnd w:id="7"/>
-      <w:r>
-        <w:t xml:space="preserve"> to the current state of operation. This component indirectly addresses the requirements Vol-1, Vel-1, Val-1, and Ver-1.</w:t>
-      </w:r>
-    </w:p>
-    <w:p>
-      <w:pPr>
-        <w:spacing w:after="199"/>
+        <w:t xml:space="preserve">In a distributed environment, services need to find each other </w:t>
+      </w:r>
+      <w:r>
+        <w:t>to</w:t>
+      </w:r>
+      <w:r>
+        <w:t xml:space="preserve"> communicate their means. Service discovery solves this issue with primary responsibility of identifying services and answering queries about services. This is achieved by services registering themselves to service discovery on boot up. This component indirectly addresses the requirements Vel-2, Vel-4, Var-2, Var-4, Val-3, Val-4, and SaP-2.</w:t>
+      </w:r>
+      <w:r>
+        <w:t xml:space="preserve"> </w:t>
+      </w:r>
+    </w:p>
+    <w:p>
+      <w:pPr>
         <w:ind w:left="-15" w:right="103"/>
       </w:pPr>
       <w:r>
@@ -3136,7 +3062,7 @@
           <w:b/>
           <w:bCs/>
         </w:rPr>
-        <w:t>Data Lake</w:t>
+        <w:t>Monitoring</w:t>
       </w:r>
       <w:r>
         <w:rPr>
@@ -3144,104 +3070,6 @@
           <w:b/>
           <w:bCs/>
         </w:rPr>
-        <w:t xml:space="preserve">: </w:t>
-      </w:r>
-      <w:r>
-        <w:t xml:space="preserve">Whereas product domains are </w:t>
-      </w:r>
-      <w:r>
-        <w:t>demarcated,</w:t>
-      </w:r>
-      <w:r>
-        <w:t xml:space="preserve"> and boundaries are well-defined, we do not find it necessary for each domain to maintain </w:t>
-      </w:r>
-      <w:r>
-        <w:t>its</w:t>
-      </w:r>
-      <w:r>
-        <w:t xml:space="preserve"> own data lake. This is under the assumption that a lot of data are now processed at the time of </w:t>
-      </w:r>
-      <w:r>
-        <w:t>storage and</w:t>
-      </w:r>
-      <w:r>
-        <w:t xml:space="preserve"> is required whenever there is </w:t>
-      </w:r>
-      <w:r>
-        <w:t>an</w:t>
-      </w:r>
-      <w:r>
-        <w:t xml:space="preserve"> analytical business case for it. Whereas there </w:t>
-      </w:r>
-      <w:r>
-        <w:t>is not</w:t>
-      </w:r>
-      <w:r>
-        <w:t xml:space="preserve"> a data lake per domain, different domains can have a quota in the data lake that is owned and handled by access control. This component addresses the requirements Vol-2, Vel-1, Var-1, Var-3, Var-4, and Val-3.</w:t>
-      </w:r>
-    </w:p>
-    <w:p>
-      <w:pPr>
-        <w:spacing w:after="199"/>
-        <w:ind w:left="-15" w:right="103"/>
-      </w:pPr>
-      <w:r>
-        <w:rPr>
-          <w:rFonts w:eastAsia="Calibri"/>
-          <w:b/>
-          <w:bCs/>
-        </w:rPr>
-        <w:t>Service Discovery</w:t>
-      </w:r>
-      <w:r>
-        <w:rPr>
-          <w:rFonts w:eastAsia="Calibri"/>
-          <w:b/>
-          <w:bCs/>
-        </w:rPr>
-        <w:t>:</w:t>
-      </w:r>
-      <w:r>
-        <w:rPr>
-          <w:rFonts w:ascii="Calibri" w:eastAsia="Calibri" w:hAnsi="Calibri" w:cs="Calibri"/>
-        </w:rPr>
-        <w:t xml:space="preserve"> </w:t>
-      </w:r>
-      <w:r>
-        <w:t xml:space="preserve">In a distributed environment, services need to find each other </w:t>
-      </w:r>
-      <w:r>
-        <w:t>to</w:t>
-      </w:r>
-      <w:r>
-        <w:t xml:space="preserve"> communicate their means. Service discovery solves this issue with primary responsibility of identifying services and answering </w:t>
-      </w:r>
-      <w:r>
-        <w:lastRenderedPageBreak/>
-        <w:t>queries about services. This is achieved by services registering themselves to service discovery on boot up. This component indirectly addresses the requirements Vel-2, Vel-4, Var-2, Var-4, Val-3, Val-4, and SaP-2.</w:t>
-      </w:r>
-      <w:r>
-        <w:t xml:space="preserve"> </w:t>
-      </w:r>
-    </w:p>
-    <w:p>
-      <w:pPr>
-        <w:ind w:left="-15" w:right="103"/>
-      </w:pPr>
-      <w:r>
-        <w:rPr>
-          <w:rFonts w:eastAsia="Calibri"/>
-          <w:b/>
-          <w:bCs/>
-        </w:rPr>
-        <w:t>Monitoring</w:t>
-      </w:r>
-      <w:r>
-        <w:rPr>
-          <w:rFonts w:eastAsia="Calibri"/>
-          <w:b/>
-          <w:bCs/>
-        </w:rPr>
         <w:t>:</w:t>
       </w:r>
       <w:r>
@@ -3277,40 +3105,124 @@
     </w:p>
     <w:p>
       <w:r>
-        <w:t>The aim of evaluating the RA is to test its practical application and usefulness in solving real-world problems. We chose to use ATAM for this evaluation because it is a widely recognized method that provides rigor and aligns with our conceptual constructs. ATAM helped identify key tradeoffs, risks, and sensitivity points that improved our confidence in the RA. We tailored the ATAM evaluation to our study by creating a prototype of the architecture and testing it in practice. We used</w:t>
+        <w:t>We evaluated the RA using ATAM to test its practical application and usefulness in solving real-world problems. ATAM helped identify key tradeoffs, risks, and sensitivity points, improving our confidence in the RA. We tailored the evaluation by creating a prototype and testing it in practice. ISO/IEC 25000 was used to select the technology for instantiation.</w:t>
       </w:r>
       <w:r>
         <w:t xml:space="preserve"> </w:t>
       </w:r>
       <w:r>
-        <w:rPr>
-          <w:noProof/>
-        </w:rPr>
-        <w:t>ISO/IEC 25000</w:t>
+        <w:t xml:space="preserve">The RA components used in the instance include Node JS for all APIs, Nginx for ingress, AWS Lambdas for stream and batch processing controllers, Kafka for event </w:t>
+      </w:r>
+      <w:r>
+        <w:lastRenderedPageBreak/>
+        <w:t>backbone, Kafka event brokers as the event broker, AWS application load balancer as the egress load balancer, Istio as the control tower, Envoy as the side car, Kubernetes as the container orchestrator, AWS S3 as the BD store and event archive, and Data Bricks for stream and batch processing. Although logging, monitoring, service discovery, federated governance service, and data catalog were omitted, it did not impact the evaluation negatively</w:t>
+      </w:r>
+      <w:r>
+        <w:t>.</w:t>
       </w:r>
       <w:r>
         <w:t xml:space="preserve"> </w:t>
       </w:r>
       <w:r>
-        <w:fldChar w:fldCharType="begin"/>
-      </w:r>
-      <w:r>
-        <w:instrText xml:space="preserve"> ADDIN EN.CITE &lt;EndNote&gt;&lt;Cite&gt;&lt;Author&gt;ISO/IEC&lt;/Author&gt;&lt;Year&gt;2014&lt;/Year&gt;&lt;RecNum&gt;245&lt;/RecNum&gt;&lt;DisplayText&gt;(ISO/IEC 2014)&lt;/DisplayText&gt;&lt;record&gt;&lt;rec-number&gt;245&lt;/rec-number&gt;&lt;foreign-keys&gt;&lt;key app="EN" db-id="5re5epv9rrvvajeatv4xvdtet5zsfedxv2xw" timestamp="1677363674"&gt;245&lt;/key&gt;&lt;/foreign-keys&gt;&lt;ref-type name="Generic"&gt;13&lt;/ref-type&gt;&lt;contributors&gt;&lt;authors&gt;&lt;author&gt;ISO/IEC&lt;/author&gt;&lt;/authors&gt;&lt;/contributors&gt;&lt;titles&gt;&lt;title&gt;ISO/IEC 25000:2005. Software Engineering — Software product Quality Requirements and Evaluation (SQuaRE) — Guide to SQuaRE&lt;/title&gt;&lt;/titles&gt;&lt;dates&gt;&lt;year&gt;2014&lt;/year&gt;&lt;/dates&gt;&lt;urls&gt;&lt;/urls&gt;&lt;/record&gt;&lt;/Cite&gt;&lt;/EndNote&gt;</w:instrText>
-      </w:r>
-      <w:r>
-        <w:fldChar w:fldCharType="separate"/>
-      </w:r>
-      <w:r>
-        <w:rPr>
-          <w:noProof/>
-        </w:rPr>
-        <w:t>(ISO/IEC 2014)</w:t>
-      </w:r>
-      <w:r>
-        <w:fldChar w:fldCharType="end"/>
-      </w:r>
-      <w:r>
-        <w:t xml:space="preserve"> to select the technology for the instantiation of the RA.</w:t>
+        <w:t>To ensure security and intellectual property of the practice, some evaluation detail is omitted but that does not affect the integrity of the evaluation.</w:t>
+      </w:r>
+    </w:p>
+    <w:p>
+      <w:pPr>
+        <w:pStyle w:val="Heading2"/>
+        <w:ind w:left="556" w:hanging="571"/>
+      </w:pPr>
+      <w:r>
+        <w:t>Phase 1</w:t>
+      </w:r>
+    </w:p>
+    <w:p>
+      <w:pPr>
+        <w:ind w:left="-15" w:right="103" w:firstLine="339"/>
+      </w:pPr>
+      <w:r>
+        <w:t>The evaluation</w:t>
+      </w:r>
+      <w:r>
+        <w:t xml:space="preserve"> was conducted in a veterinary practice management software company that provides </w:t>
+      </w:r>
+      <w:r>
+        <w:t>SaaS (Software as a Service)</w:t>
+      </w:r>
+      <w:r>
+        <w:t xml:space="preserve"> services globally. Key stakeholders such as lead architects were consulted in the ATAM process. Two lead development architects, the head of product, a quality assurance engineer, and three developers were involved. The initial meeting explained the purpose of ATAM, and in step 2, stakeholders discussed business challenges and goals. In step 3, the prototype was presented with assumptions and variability </w:t>
+      </w:r>
+      <w:r>
+        <w:t>points. Then</w:t>
+      </w:r>
+      <w:r>
+        <w:t xml:space="preserve"> architectural styles to achieve quality attributes were agreed upon. For availability, Kafka’s partitions, Nginx worker connections, Data Lake and Istio were identified. For performance, Nginx asynchronous processing, Kafka topics and consumers, AWS application load balancer, and Kubernetes deployments were identified. For modifiability, the concept of domain-driven design, side cars, and event brokers were discussed. The approaches were then analyzed for tradeoffs, sensitivity points, and potential risks.</w:t>
+      </w:r>
+    </w:p>
+    <w:p>
+      <w:pPr>
+        <w:ind w:left="-15" w:right="103" w:firstLine="339"/>
+      </w:pPr>
+      <w:r>
+        <w:t>To</w:t>
+      </w:r>
+      <w:r>
+        <w:t xml:space="preserve"> generate a utility tree, consensus on the most important quality attributes for the evaluation was required. Assumptions were presented and after discussion, </w:t>
+      </w:r>
+      <w:r>
+        <w:t>considering</w:t>
+      </w:r>
+      <w:r>
+        <w:t xml:space="preserve"> concerns over privacy, agreement was reached that availability, performance, and maintainability were chosen. The utility tree was then created with the requirements: 1) performance: the system should be able to process real time streams under 1200 </w:t>
+      </w:r>
+      <w:proofErr w:type="spellStart"/>
+      <w:r>
+        <w:t>ms</w:t>
+      </w:r>
+      <w:proofErr w:type="spellEnd"/>
+      <w:r>
+        <w:t xml:space="preserve">, queries from a data scientist should not take more than 2 hours 2) availability: the load balancer and data bricks cluster shall have 99.999% availability, and 3) modifiability: the new product domain should </w:t>
+      </w:r>
+      <w:r>
+        <w:t>deliver</w:t>
+      </w:r>
+      <w:r>
+        <w:t xml:space="preserve"> within a month and with less than 5 persons.</w:t>
+      </w:r>
+      <w:r>
+        <w:t xml:space="preserve"> </w:t>
+      </w:r>
+      <w:r>
+        <w:t>Due to resource constraints, we skipped a preliminary analysis of architectural approaches in phase 1 and only conducted it after the scenarios had been prioritized. This did not negatively affect the evaluation process.</w:t>
+      </w:r>
+    </w:p>
+    <w:p>
+      <w:pPr>
+        <w:pStyle w:val="Heading2"/>
+        <w:ind w:left="556" w:hanging="571"/>
+      </w:pPr>
+      <w:r>
+        <w:t>Phase 2</w:t>
+      </w:r>
+    </w:p>
+    <w:p>
+      <w:pPr>
+        <w:ind w:left="-5" w:right="103"/>
+      </w:pPr>
+      <w:r>
+        <w:t xml:space="preserve">Scenarios are the </w:t>
+      </w:r>
+      <w:r>
+        <w:t>quantum</w:t>
+      </w:r>
+      <w:r>
+        <w:t xml:space="preserve"> of ATAM and help capture architectural stimuli. </w:t>
+      </w:r>
+      <w:r>
+        <w:t>Thus,</w:t>
+      </w:r>
+      <w:r>
+        <w:t xml:space="preserve"> for this step, stakeholders were asked to prioritize three classes of scenario, growth, use-case, and exploratory scenarios. From this, 20 scenarios were pooled that stakeholders voted on. The voting process yielded 5 scenarios, described as two user journeys: 1) The pet owner brings the pet to the veterinary hospital, the pet is diagnosed with cancer wherein the pet’s environmental factors should be studied for potential clues for the root cause of cancer; 2) a pet owner brings the pet to the veterinary hospital, the cat’s symptoms should be processed for early detection of Lyme disease.</w:t>
       </w:r>
     </w:p>
     <w:p>
@@ -3319,25 +3231,45 @@
         <w:ind w:left="-15" w:right="103" w:firstLine="339"/>
       </w:pPr>
       <w:r>
-        <w:t>The RA components used in the instance include Node JS for all APIs, Nginx for ingress, AWS Lambdas for stream and batch processing controllers, Kafka for event backbone, Kafka event brokers as the event broker, AWS application load balancer as the egress load balancer, Istio as the control tower, Envoy as the side car, Kubernetes as the container orchestrator, AWS S3 as the BD store and event archive, and Data Bricks for stream and batch processing. Although logging, monitoring, service discovery, federated governance service, and data catalog were omitted, it did not impact the evaluation negatively</w:t>
-      </w:r>
-      <w:r>
-        <w:t xml:space="preserve">. </w:t>
-      </w:r>
-      <w:r>
-        <w:t xml:space="preserve">We </w:t>
-      </w:r>
-      <w:r>
-        <w:t>do</w:t>
-      </w:r>
-      <w:r>
-        <w:t xml:space="preserve"> not describe the ATAM steps in </w:t>
-      </w:r>
-      <w:r>
-        <w:t>detail but</w:t>
-      </w:r>
-      <w:r>
-        <w:t xml:space="preserve"> explain the evaluation process instead. To ensure security and intellectual property of the practice, some evaluation detail is omitted but that does not affect the integrity of the evaluation.</w:t>
+        <w:t xml:space="preserve">After identifying architectural approaches and prioritizing scenarios, we ran the scenarios against our prototype. This provides </w:t>
+      </w:r>
+      <w:r>
+        <w:t>an opportunity</w:t>
+      </w:r>
+      <w:r>
+        <w:t xml:space="preserve"> for heuristic qualitative analysis and identification of sensitivity points and tradeoffs. The process was initiated by creating a custom script to extract data from the company’s </w:t>
+      </w:r>
+      <w:proofErr w:type="spellStart"/>
+      <w:r>
+        <w:t>mySQL</w:t>
+      </w:r>
+      <w:proofErr w:type="spellEnd"/>
+      <w:r>
+        <w:t xml:space="preserve"> database and send it through the ingress process. This was done through </w:t>
+      </w:r>
+      <w:proofErr w:type="spellStart"/>
+      <w:r>
+        <w:t>Kafkaconnect</w:t>
+      </w:r>
+      <w:proofErr w:type="spellEnd"/>
+      <w:r>
+        <w:t xml:space="preserve"> and </w:t>
+      </w:r>
+      <w:proofErr w:type="spellStart"/>
+      <w:r>
+        <w:t>Debezium</w:t>
+      </w:r>
+      <w:proofErr w:type="spellEnd"/>
+      <w:r>
+        <w:t xml:space="preserve">. The topics for Kafka were created, then Nginx was configured to pass the requests to responsible lambdas for batch and stream processing. We then followed with event producers, Istio, Envoy, </w:t>
+      </w:r>
+      <w:proofErr w:type="spellStart"/>
+      <w:r>
+        <w:t>Kubernets</w:t>
+      </w:r>
+      <w:proofErr w:type="spellEnd"/>
+      <w:r>
+        <w:t>, Data Bricks and the rest of the system. How architectural decisions contribute to the realization of each scenario was explained.</w:t>
       </w:r>
     </w:p>
     <w:p>
@@ -3346,155 +3278,6 @@
         <w:ind w:left="556" w:hanging="571"/>
       </w:pPr>
       <w:r>
-        <w:t>Phase 1</w:t>
-      </w:r>
-    </w:p>
-    <w:p>
-      <w:pPr>
-        <w:ind w:left="-15" w:right="103" w:firstLine="339"/>
-      </w:pPr>
-      <w:r>
-        <w:t>The evaluation</w:t>
-      </w:r>
-      <w:r>
-        <w:t xml:space="preserve"> was conducted in a veterinary practice management software company that provides </w:t>
-      </w:r>
-      <w:r>
-        <w:t>SaaS (Software as a Service)</w:t>
-      </w:r>
-      <w:r>
-        <w:t xml:space="preserve"> services globally. Key stakeholders such as lead architects were consulted in the ATAM process. Two lead development architects, the head of product, a quality assurance engineer, and three developers were involved. The initial meeting explained the purpose of ATAM, and in step 2, stakeholders discussed business challenges and goals. In step 3, the prototype was presented with assumptions and variability </w:t>
-      </w:r>
-      <w:r>
-        <w:t>points. Then</w:t>
-      </w:r>
-      <w:r>
-        <w:t xml:space="preserve"> architectural styles to achieve quality attributes were agreed upon. For availability, Kafka’s partitions, Nginx worker connections, Data Lake and Istio were identified. For performance, Nginx asynchronous processing, Kafka topics and consumers, AWS application load balancer, and Kubernetes deployments were identified. For modifiability, the concept of domain-driven design, side cars, and event brokers were discussed. The approaches were then analyzed for tradeoffs, sensitivity points, and potential risks.</w:t>
-      </w:r>
-    </w:p>
-    <w:p>
-      <w:pPr>
-        <w:ind w:left="-15" w:right="103" w:firstLine="339"/>
-      </w:pPr>
-      <w:r>
-        <w:t>To</w:t>
-      </w:r>
-      <w:r>
-        <w:t xml:space="preserve"> generate a utility tree, consensus on the most important quality attributes for the evaluation was required. Assumptions were presented and after discussion, </w:t>
-      </w:r>
-      <w:r>
-        <w:t>considering</w:t>
-      </w:r>
-      <w:r>
-        <w:t xml:space="preserve"> concerns over privacy, agreement was reached that availability, performance, and maintainability were chosen. The utility tree was then created with the requirements: 1) performance: the system should be able to process real time streams under 1200 </w:t>
-      </w:r>
-      <w:proofErr w:type="spellStart"/>
-      <w:r>
-        <w:t>ms</w:t>
-      </w:r>
-      <w:proofErr w:type="spellEnd"/>
-      <w:r>
-        <w:t xml:space="preserve">, queries from a data scientist should not take more than 2 hours 2) availability: the load balancer and data bricks cluster shall have 99.999% availability, and 3) modifiability: the new product domain should </w:t>
-      </w:r>
-      <w:r>
-        <w:t>deliver</w:t>
-      </w:r>
-      <w:r>
-        <w:t xml:space="preserve"> within a month and with less than 5 persons.</w:t>
-      </w:r>
-      <w:r>
-        <w:t xml:space="preserve"> </w:t>
-      </w:r>
-      <w:r>
-        <w:t>Due to resource constraints, we skipped a preliminary analysis of architectural approaches in phase 1 and only conducted it after the scenarios had been prioritized. This did not negatively affect the evaluation process.</w:t>
-      </w:r>
-    </w:p>
-    <w:p>
-      <w:pPr>
-        <w:pStyle w:val="Heading2"/>
-        <w:ind w:left="556" w:hanging="571"/>
-      </w:pPr>
-      <w:r>
-        <w:t>Phase 2</w:t>
-      </w:r>
-    </w:p>
-    <w:p>
-      <w:pPr>
-        <w:ind w:left="-5" w:right="103"/>
-      </w:pPr>
-      <w:r>
-        <w:t xml:space="preserve">Scenarios are the </w:t>
-      </w:r>
-      <w:r>
-        <w:t>quantum</w:t>
-      </w:r>
-      <w:r>
-        <w:t xml:space="preserve"> of ATAM and help capture architectural stimuli. </w:t>
-      </w:r>
-      <w:r>
-        <w:t>Thus,</w:t>
-      </w:r>
-      <w:r>
-        <w:t xml:space="preserve"> for this step, stakeholders were asked to prioritize three classes of scenario, growth, use-case, and exploratory scenarios. </w:t>
-      </w:r>
-      <w:r>
-        <w:lastRenderedPageBreak/>
-        <w:t>From this, 20 scenarios were pooled that stakeholders voted on. The voting process yielded 5 scenarios, described as two user journeys: 1) The pet owner brings the pet to the veterinary hospital, the pet is diagnosed with cancer wherein the pet’s environmental factors should be studied for potential clues for the root cause of cancer; 2) a pet owner brings the pet to the veterinary hospital, the cat’s symptoms should be processed for early detection of Lyme disease.</w:t>
-      </w:r>
-    </w:p>
-    <w:p>
-      <w:pPr>
-        <w:spacing w:after="340"/>
-        <w:ind w:left="-15" w:right="103" w:firstLine="339"/>
-      </w:pPr>
-      <w:r>
-        <w:t xml:space="preserve">After identifying architectural approaches and prioritizing scenarios, we ran the scenarios against our prototype. This provides </w:t>
-      </w:r>
-      <w:r>
-        <w:t>an opportunity</w:t>
-      </w:r>
-      <w:r>
-        <w:t xml:space="preserve"> for heuristic qualitative analysis and identification of sensitivity points and tradeoffs. The process was initiated by creating a custom script to extract data from the company’s </w:t>
-      </w:r>
-      <w:proofErr w:type="spellStart"/>
-      <w:r>
-        <w:t>mySQL</w:t>
-      </w:r>
-      <w:proofErr w:type="spellEnd"/>
-      <w:r>
-        <w:t xml:space="preserve"> database and send it through the ingress process. This was done through </w:t>
-      </w:r>
-      <w:proofErr w:type="spellStart"/>
-      <w:r>
-        <w:t>Kafkaconnect</w:t>
-      </w:r>
-      <w:proofErr w:type="spellEnd"/>
-      <w:r>
-        <w:t xml:space="preserve"> and </w:t>
-      </w:r>
-      <w:proofErr w:type="spellStart"/>
-      <w:r>
-        <w:t>Debezium</w:t>
-      </w:r>
-      <w:proofErr w:type="spellEnd"/>
-      <w:r>
-        <w:t xml:space="preserve">. The topics for Kafka were created, then Nginx was configured to pass the requests to responsible lambdas for batch and stream processing. We then followed with event producers, Istio, Envoy, </w:t>
-      </w:r>
-      <w:proofErr w:type="spellStart"/>
-      <w:r>
-        <w:t>Kubernets</w:t>
-      </w:r>
-      <w:proofErr w:type="spellEnd"/>
-      <w:r>
-        <w:t>, Data Bricks and the rest of the system. How architectural decisions contribute to the realization of each scenario was explained.</w:t>
-      </w:r>
-    </w:p>
-    <w:p>
-      <w:pPr>
-        <w:pStyle w:val="Heading2"/>
-        <w:ind w:left="556" w:hanging="571"/>
-      </w:pPr>
-      <w:r>
         <w:t>Results</w:t>
       </w:r>
     </w:p>
@@ -3512,11 +3295,11 @@
       <w:r>
         <w:t xml:space="preserve"> and sensitivity points noted. The </w:t>
       </w:r>
-      <w:bookmarkStart w:id="8" w:name="_Int_Jenibey4"/>
+      <w:bookmarkStart w:id="7" w:name="_Int_Jenibey4"/>
       <w:r>
         <w:t>true cost</w:t>
       </w:r>
-      <w:bookmarkEnd w:id="8"/>
+      <w:bookmarkEnd w:id="7"/>
       <w:r>
         <w:t xml:space="preserve"> of the system, its </w:t>
       </w:r>
@@ -3684,6 +3467,7 @@
         <w:ind w:left="-15" w:right="103" w:firstLine="339"/>
       </w:pPr>
       <w:r>
+        <w:lastRenderedPageBreak/>
         <w:t xml:space="preserve">For performance, cloud stress testing agent </w:t>
       </w:r>
       <w:proofErr w:type="spellStart"/>
@@ -4025,11 +3809,11 @@
       <w:r>
         <w:t xml:space="preserve">Finally, the prototype was tested for modifiability. The distributed and domain-driven nature of the architecture made it easy to achieve the desired modifiability objectives. Adding a new data domain only required an extension of the HCL module, written in Terraform for the EKS cluster, and modification of the Docker images. Brokers were also streamlined, so a new broker can be stood up within minutes. The certification lifecycle is handled by Istio, Local Cert Manager and </w:t>
       </w:r>
-      <w:bookmarkStart w:id="9" w:name="_Int_cOGadi4n"/>
+      <w:bookmarkStart w:id="8" w:name="_Int_cOGadi4n"/>
       <w:r>
         <w:t>Let’s</w:t>
       </w:r>
-      <w:bookmarkEnd w:id="9"/>
+      <w:bookmarkEnd w:id="8"/>
       <w:r>
         <w:t xml:space="preserve"> Encrypt. Therefore, system modifiability is sensitive to the provisioning, </w:t>
       </w:r>
@@ -4211,11 +3995,7 @@
         <w:t>However,</w:t>
       </w:r>
       <w:r>
-        <w:t xml:space="preserve"> given the nature of the distributed system, the event archive, and event brokers, that is unlikely to be an issue </w:t>
-      </w:r>
-      <w:r>
-        <w:lastRenderedPageBreak/>
-        <w:t>because the event backbone is responsible for one function only, to provide communication between services. In addition, in the case of service outage, the order of events can be retrieved from the event archive (dead letter queue), providing a stable state for the system. Event brokers facilitate modifiability by providing native event handling mechanisms but at a cost of one more layer and the potential latency that comes with it. Therefore, while providing positive impact on performance and maintainability, the event backbone can have negative impact on availability and reliability. Furthermore, event brokers provide positive impact on modifiability and availability without negatively affecting performance.</w:t>
+        <w:t xml:space="preserve"> given the nature of the distributed system, the event archive, and event brokers, that is unlikely to be an issue because the event backbone is responsible for one function only, to provide communication between services. In addition, in the case of service outage, the order of events can be retrieved from the event archive (dead letter queue), providing a stable state for the system. Event brokers facilitate modifiability by providing native event handling mechanisms but at a cost of one more layer and the potential latency that comes with it. Therefore, while providing positive impact on performance and maintainability, the event backbone can have negative impact on availability and reliability. Furthermore, event brokers provide positive impact on modifiability and availability without negatively affecting performance.</w:t>
       </w:r>
     </w:p>
     <w:p>
@@ -4274,16 +4054,20 @@
         <w:t>domain does</w:t>
       </w:r>
       <w:r>
-        <w:t xml:space="preserve"> not appear to obtain all those benefits. Consequently, several challenges in the development of BD systems exist where projects fail to identify the potential of data-driven decision making. We have aimed to facilitate this process by proposing a BD RA. Nevertheless, </w:t>
+        <w:t xml:space="preserve"> not appear to obtain all those benefits. Consequently, several challenges in the development of BD systems exist where projects fail to identify the potential of data-driven decision </w:t>
+      </w:r>
+      <w:r>
+        <w:lastRenderedPageBreak/>
+        <w:t xml:space="preserve">making. We have aimed to facilitate this process by proposing a BD RA. Nevertheless, </w:t>
       </w:r>
       <w:r>
         <w:t>this study is limited in its empirical evaluation. There’s a need for more rigorous multi-organization empirical testing of the artifact. M</w:t>
       </w:r>
       <w:r>
-        <w:t>ore research is required in data processing, reactive event driven data processing systems, data engineering and BD architectures and with these, security, privacy, and metadata management for BD architectures.</w:t>
-      </w:r>
-      <w:r>
-        <w:t xml:space="preserve"> </w:t>
+        <w:t>ore research is required in data processing, reactive event driven data processing systems, data engineering and BD architectures</w:t>
+      </w:r>
+      <w:r>
+        <w:t>.</w:t>
       </w:r>
     </w:p>
     <w:p>
@@ -4340,16 +4124,16 @@
         <w:ind w:left="720" w:hanging="720"/>
       </w:pPr>
       <w:r>
-        <w:t xml:space="preserve">Angelov, S., Trienekens, J. J. M., and Grefen, P. "Towards a Method for the Evaluation of Reference Architectures: Experiences from a Case," </w:t>
+        <w:t xml:space="preserve">Ataei, P., and Litchfield, A. 2022. "The State of Big Data Reference Architectures: A Systematic Literature Review," </w:t>
       </w:r>
       <w:r>
         <w:rPr>
           <w:i/>
         </w:rPr>
-        <w:t>European Conference on Software Architecture</w:t>
-      </w:r>
-      <w:r>
-        <w:t>: Springer, pp. 225–240-225–240.</w:t>
+        <w:t>IEEE Access</w:t>
+      </w:r>
+      <w:r>
+        <w:t>).</w:t>
       </w:r>
     </w:p>
     <w:p>
@@ -4359,16 +4143,16 @@
         <w:ind w:left="720" w:hanging="720"/>
       </w:pPr>
       <w:r>
-        <w:t xml:space="preserve">Ataei, P., and Litchfield, A. 2022. "The State of Big Data Reference Architectures: A Systematic Literature Review," </w:t>
+        <w:t xml:space="preserve">Ataei, P., and Litchfield, A. T. "Big Data Reference Architectures, a Systematic Literature Review," </w:t>
       </w:r>
       <w:r>
         <w:rPr>
           <w:i/>
         </w:rPr>
-        <w:t>IEEE Access</w:t>
-      </w:r>
-      <w:r>
-        <w:t>).</w:t>
+        <w:t>Australasian Conference on Information Systems, 2020</w:t>
+      </w:r>
+      <w:r>
+        <w:t>: AIS.</w:t>
       </w:r>
     </w:p>
     <w:p>
@@ -4378,16 +4162,16 @@
         <w:ind w:left="720" w:hanging="720"/>
       </w:pPr>
       <w:r>
-        <w:t xml:space="preserve">Ataei, P., and Litchfield, A. T. "Big Data Reference Architectures, a Systematic Literature Review," </w:t>
+        <w:t xml:space="preserve">Ataei, P., and Litchfield, A. T. "Neomycelia: A Software Reference Architecture for Big Data Systems," </w:t>
       </w:r>
       <w:r>
         <w:rPr>
           <w:i/>
         </w:rPr>
-        <w:t>Australasian Conference on Information Systems, 2020</w:t>
-      </w:r>
-      <w:r>
-        <w:t>: AIS.</w:t>
+        <w:t>2021 28th Asia-Pacific Software Engineering Conference (APSEC)</w:t>
+      </w:r>
+      <w:r>
+        <w:t>: IEEE Computer Society, pp. 452-462.</w:t>
       </w:r>
     </w:p>
     <w:p>
@@ -4397,16 +4181,7 @@
         <w:ind w:left="720" w:hanging="720"/>
       </w:pPr>
       <w:r>
-        <w:t xml:space="preserve">Ataei, P., and Litchfield, A. T. "Neomycelia: A Software Reference Architecture for Big Data Systems," </w:t>
-      </w:r>
-      <w:r>
-        <w:rPr>
-          <w:i/>
-        </w:rPr>
-        <w:t>2021 28th Asia-Pacific Software Engineering Conference (APSEC)</w:t>
-      </w:r>
-      <w:r>
-        <w:t>: IEEE Computer Society, pp. 452-462.</w:t>
+        <w:t>Chang, W. L., and Boyd, D. 2018. "Nist Big Data Interoperability Framework: Volume 6, Big Data Reference Architecture."</w:t>
       </w:r>
     </w:p>
     <w:p>
@@ -4416,16 +4191,16 @@
         <w:ind w:left="720" w:hanging="720"/>
       </w:pPr>
       <w:r>
-        <w:t xml:space="preserve">Bayer, J., Flege, O., Knauber, P., Laqua, R., Muthig, D., Schmid, K., Widen, T., and DeBaud, J.-M. "Pulse: A Methodology to Develop Software Product Lines," </w:t>
+        <w:t xml:space="preserve">Cloutier, R., Muller, G., Verma, D., Nilchiani, R., Hole, E., and Bone, M. 2010. "The Concept of Reference Architectures," </w:t>
       </w:r>
       <w:r>
         <w:rPr>
           <w:i/>
         </w:rPr>
-        <w:t>Proceedings of the 1999 symposium on Software reusability</w:t>
-      </w:r>
-      <w:r>
-        <w:t>, pp. 122–131-122–131.</w:t>
+        <w:t>Systems Engineering</w:t>
+      </w:r>
+      <w:r>
+        <w:t xml:space="preserve"> (13:1), pp. 14-27.</w:t>
       </w:r>
     </w:p>
     <w:p>
@@ -4435,7 +4210,16 @@
         <w:ind w:left="720" w:hanging="720"/>
       </w:pPr>
       <w:r>
-        <w:t>Chang, W. L., and Boyd, D. 2018. "Nist Big Data Interoperability Framework: Volume 6, Big Data Reference Architecture."</w:t>
+        <w:t xml:space="preserve">Dehghani, Z. 2022. </w:t>
+      </w:r>
+      <w:r>
+        <w:rPr>
+          <w:i/>
+        </w:rPr>
+        <w:t>Data Mesh: Delivering Data-Driven Value at Scale</w:t>
+      </w:r>
+      <w:r>
+        <w:t>. O'Reilly Media.</w:t>
       </w:r>
     </w:p>
     <w:p>
@@ -4445,16 +4229,16 @@
         <w:ind w:left="720" w:hanging="720"/>
       </w:pPr>
       <w:r>
-        <w:t xml:space="preserve">Cloutier, R., Muller, G., Verma, D., Nilchiani, R., Hole, E., and Bone, M. 2010. "The Concept of Reference Architectures," </w:t>
+        <w:t xml:space="preserve">Galster, M., and Avgeriou, P. 2011 "Empirically-Grounded Reference Architectures," </w:t>
       </w:r>
       <w:r>
         <w:rPr>
           <w:i/>
         </w:rPr>
-        <w:t>Systems Engineering</w:t>
-      </w:r>
-      <w:r>
-        <w:t xml:space="preserve"> (13:1), pp. 14-27.</w:t>
+        <w:t>Joint ACM</w:t>
+      </w:r>
+      <w:r>
+        <w:t>).</w:t>
       </w:r>
     </w:p>
     <w:p>
@@ -4464,16 +4248,7 @@
         <w:ind w:left="720" w:hanging="720"/>
       </w:pPr>
       <w:r>
-        <w:t xml:space="preserve">Dehghani, Z. 2022. </w:t>
-      </w:r>
-      <w:r>
-        <w:rPr>
-          <w:i/>
-        </w:rPr>
-        <w:t>Data Mesh: Delivering Data-Driven Value at Scale</w:t>
-      </w:r>
-      <w:r>
-        <w:t>. O'Reilly Media.</w:t>
+        <w:t>ISO/IEC. 2018. "Iso/Iec 29148:2018. Systems and Software Engineering — Life Cycle Processes — Requirements Engineering."</w:t>
       </w:r>
     </w:p>
     <w:p>
@@ -4483,16 +4258,7 @@
         <w:ind w:left="720" w:hanging="720"/>
       </w:pPr>
       <w:r>
-        <w:t xml:space="preserve">Derras, M., Deruelle, L., Douin, J.-M., Levy, N., Losavio, F., Pollet, Y., and Reiner, V. "Reference Architecture Design: A Practical Approach," </w:t>
-      </w:r>
-      <w:r>
-        <w:rPr>
-          <w:i/>
-        </w:rPr>
-        <w:t>ICSOFT</w:t>
-      </w:r>
-      <w:r>
-        <w:t>, pp. 633-640.</w:t>
+        <w:t>ISO/IEC. 2020. "Iso/Iec Tr 20547-1:2020. Information Technology — Big Data Reference Architecture — Part 1: Framework and Application Process."</w:t>
       </w:r>
     </w:p>
     <w:p>
@@ -4502,17 +4268,7 @@
         <w:ind w:left="720" w:hanging="720"/>
       </w:pPr>
       <w:r>
-        <w:lastRenderedPageBreak/>
-        <w:t xml:space="preserve">Evans, E., and Evans, E. J. 2004. </w:t>
-      </w:r>
-      <w:r>
-        <w:rPr>
-          <w:i/>
-        </w:rPr>
-        <w:t>Domain-Driven Design: Tackling Complexity in the Heart of Software</w:t>
-      </w:r>
-      <w:r>
-        <w:t>. Addison-Wesley Professional.</w:t>
+        <w:t>ISO/IEC/IEEE. 2017. "Iso/Iec/Ieee 42010:2011. Systems and Software Engineering — Architecture Description."</w:t>
       </w:r>
     </w:p>
     <w:p>
@@ -4522,16 +4278,16 @@
         <w:ind w:left="720" w:hanging="720"/>
       </w:pPr>
       <w:r>
-        <w:t xml:space="preserve">Galster, M., and Avgeriou, P. 2011 "Empirically-Grounded Reference Architectures," </w:t>
+        <w:t xml:space="preserve">Kazman, R., Klein, M., Barbacci, M., Longstaff, T., Lipson, H., and Carriere, J. "The Architecture Tradeoff Analysis Method," </w:t>
       </w:r>
       <w:r>
         <w:rPr>
           <w:i/>
         </w:rPr>
-        <w:t>Joint ACM</w:t>
-      </w:r>
-      <w:r>
-        <w:t>).</w:t>
+        <w:t>Proceedings. fourth ieee international conference on engineering of complex computer systems (cat. no. 98ex193)</w:t>
+      </w:r>
+      <w:r>
+        <w:t>: IEEE, pp. 68–78-68–78.</w:t>
       </w:r>
     </w:p>
     <w:p>
@@ -4541,7 +4297,16 @@
         <w:ind w:left="720" w:hanging="720"/>
       </w:pPr>
       <w:r>
-        <w:t>ISO/IEC. 2014. "Iso/Iec 25000:2005. Software Engineering — Software Product Quality Requirements and Evaluation (Square) — Guide to Square."</w:t>
+        <w:t xml:space="preserve">Klein, J., Buglak, R., Blockow, D., Wuttke, T., and Cooper, B. "A Reference Architecture for Big Data Systems in the National Security Domain," </w:t>
+      </w:r>
+      <w:r>
+        <w:rPr>
+          <w:i/>
+        </w:rPr>
+        <w:t>2016 IEEE/ACM 2nd International Workshop on Big Data Software Engineering (BIGDSE)</w:t>
+      </w:r>
+      <w:r>
+        <w:t>: IEEE, pp. 51–57-51–57.</w:t>
       </w:r>
     </w:p>
     <w:p>
@@ -4551,7 +4316,16 @@
         <w:ind w:left="720" w:hanging="720"/>
       </w:pPr>
       <w:r>
-        <w:t>ISO/IEC. 2018. "Iso/Iec 29148:2018. Systems and Software Engineering — Life Cycle Processes — Requirements Engineering."</w:t>
+        <w:t xml:space="preserve">Laplante, P. A. 2017. </w:t>
+      </w:r>
+      <w:r>
+        <w:rPr>
+          <w:i/>
+        </w:rPr>
+        <w:t>Requirements Engineering for Software and Systems</w:t>
+      </w:r>
+      <w:r>
+        <w:t>. Auerbach Publications.</w:t>
       </w:r>
     </w:p>
     <w:p>
@@ -4561,7 +4335,16 @@
         <w:ind w:left="720" w:hanging="720"/>
       </w:pPr>
       <w:r>
-        <w:t>ISO/IEC. 2020. "Iso/Iec Tr 20547-1:2020. Information Technology — Big Data Reference Architecture — Part 1: Framework and Application Process."</w:t>
+        <w:t xml:space="preserve">Levin, B. O. 2013. "Big Data Ecosystem Reference Architecture," </w:t>
+      </w:r>
+      <w:r>
+        <w:rPr>
+          <w:i/>
+        </w:rPr>
+        <w:t>Microsoft Corporation</w:t>
+      </w:r>
+      <w:r>
+        <w:t>).</w:t>
       </w:r>
     </w:p>
     <w:p>
@@ -4571,7 +4354,16 @@
         <w:ind w:left="720" w:hanging="720"/>
       </w:pPr>
       <w:r>
-        <w:t>ISO/IEC/IEEE. 2017. "Iso/Iec/Ieee 42010:2011. Systems and Software Engineering — Architecture Description."</w:t>
+        <w:t xml:space="preserve">Maamouri, A., Sfaxi, L., and Robbana, R. "Phi: A Generic Microservices-Based Big Data Architecture," </w:t>
+      </w:r>
+      <w:r>
+        <w:rPr>
+          <w:i/>
+        </w:rPr>
+        <w:t>European, Mediterranean, and Middle Eastern Conference on Information Systems</w:t>
+      </w:r>
+      <w:r>
+        <w:t>, pp. 3–16-13–16.</w:t>
       </w:r>
     </w:p>
     <w:p>
@@ -4581,16 +4373,16 @@
         <w:ind w:left="720" w:hanging="720"/>
       </w:pPr>
       <w:r>
-        <w:t xml:space="preserve">Kazman, R., Klein, M., Barbacci, M., Longstaff, T., Lipson, H., and Carriere, J. "The Architecture Tradeoff Analysis Method," </w:t>
+        <w:t xml:space="preserve">Maier, M., Serebrenik, A., and Vanderfeesten, I. T. P. 2013. "Towards a Big Data Reference Architecture," </w:t>
       </w:r>
       <w:r>
         <w:rPr>
           <w:i/>
         </w:rPr>
-        <w:t>Proceedings. fourth ieee international conference on engineering of complex computer systems (cat. no. 98ex193)</w:t>
-      </w:r>
-      <w:r>
-        <w:t>: IEEE, pp. 68–78-68–78.</w:t>
+        <w:t>University of Eindhoven</w:t>
+      </w:r>
+      <w:r>
+        <w:t>).</w:t>
       </w:r>
     </w:p>
     <w:p>
@@ -4600,16 +4392,16 @@
         <w:ind w:left="720" w:hanging="720"/>
       </w:pPr>
       <w:r>
-        <w:t xml:space="preserve">Khine, P. P., and Wang, Z. S. 2018. "Data Lake: A New Ideology in Big Data Era," </w:t>
+        <w:t xml:space="preserve">Mohanty, S., Jagadeesh, M., and Srivatsa, H. 2013. </w:t>
       </w:r>
       <w:r>
         <w:rPr>
           <w:i/>
         </w:rPr>
-        <w:t>ITM web of conferences</w:t>
-      </w:r>
-      <w:r>
-        <w:t>: EDP Sciences, p. 03025.</w:t>
+        <w:t>Big Data Imperatives: Enterprise ‘Big Data’warehouse,‘Bi’implementations and Analytics</w:t>
+      </w:r>
+      <w:r>
+        <w:t>. Apress.</w:t>
       </w:r>
     </w:p>
     <w:p>
@@ -4619,16 +4411,16 @@
         <w:ind w:left="720" w:hanging="720"/>
       </w:pPr>
       <w:r>
-        <w:t xml:space="preserve">Klein, J., Buglak, R., Blockow, D., Wuttke, T., and Cooper, B. "A Reference Architecture for Big Data Systems in the National Security Domain," </w:t>
+        <w:t xml:space="preserve">Nakagawa, E. Y., Martins, R. M., Felizardo, K. R., and Maldonado, J. C. "Towards a Process to Design Aspect-Oriented Reference Architectures," </w:t>
       </w:r>
       <w:r>
         <w:rPr>
           <w:i/>
         </w:rPr>
-        <w:t>2016 IEEE/ACM 2nd International Workshop on Big Data Software Engineering (BIGDSE)</w:t>
-      </w:r>
-      <w:r>
-        <w:t>: IEEE, pp. 51–57-51–57.</w:t>
+        <w:t>XXXV Latin American Informatics Conference (CLEI) 2009</w:t>
+      </w:r>
+      <w:r>
+        <w:t>.</w:t>
       </w:r>
     </w:p>
     <w:p>
@@ -4638,16 +4430,16 @@
         <w:ind w:left="720" w:hanging="720"/>
       </w:pPr>
       <w:r>
-        <w:t xml:space="preserve">Laplante, P. A. 2017. </w:t>
+        <w:t xml:space="preserve">Nakagawa, E. Y., Oquendo, F., and Becker, M. "Ramodel: A Reference Model for Reference Architectures," </w:t>
       </w:r>
       <w:r>
         <w:rPr>
           <w:i/>
         </w:rPr>
-        <w:t>Requirements Engineering for Software and Systems</w:t>
-      </w:r>
-      <w:r>
-        <w:t>. Auerbach Publications.</w:t>
+        <w:t>2012 Joint Working IEEE/IFIP Conference on Software Architecture and European Conference on Software Architecture</w:t>
+      </w:r>
+      <w:r>
+        <w:t>, pp. 297–301-297–301.</w:t>
       </w:r>
     </w:p>
     <w:p>
@@ -4657,16 +4449,7 @@
         <w:ind w:left="720" w:hanging="720"/>
       </w:pPr>
       <w:r>
-        <w:t xml:space="preserve">Levin, B. O. 2013. "Big Data Ecosystem Reference Architecture," </w:t>
-      </w:r>
-      <w:r>
-        <w:rPr>
-          <w:i/>
-        </w:rPr>
-        <w:t>Microsoft Corporation</w:t>
-      </w:r>
-      <w:r>
-        <w:t>).</w:t>
+        <w:t>Partners, N. 2021. "Big Data and Ai Executive Survey 2021." NewVantage Partners.</w:t>
       </w:r>
     </w:p>
     <w:p>
@@ -4676,16 +4459,16 @@
         <w:ind w:left="720" w:hanging="720"/>
       </w:pPr>
       <w:r>
-        <w:t xml:space="preserve">Maamouri, A., Sfaxi, L., and Robbana, R. "Phi: A Generic Microservices-Based Big Data Architecture," </w:t>
+        <w:t xml:space="preserve">Quintero, D., Lee, F. N., and others. 2019. </w:t>
       </w:r>
       <w:r>
         <w:rPr>
           <w:i/>
         </w:rPr>
-        <w:t>European, Mediterranean, and Middle Eastern Conference on Information Systems</w:t>
-      </w:r>
-      <w:r>
-        <w:t>, pp. 3–16-13–16.</w:t>
+        <w:t>Ibm Reference Architecture for High Performance Data and Ai in Healthcare and Life Sciences</w:t>
+      </w:r>
+      <w:r>
+        <w:t>. IBM Redbooks.</w:t>
       </w:r>
     </w:p>
     <w:p>
@@ -4695,16 +4478,16 @@
         <w:ind w:left="720" w:hanging="720"/>
       </w:pPr>
       <w:r>
-        <w:t xml:space="preserve">Maier, M., Serebrenik, A., and Vanderfeesten, I. T. P. 2013. "Towards a Big Data Reference Architecture," </w:t>
+        <w:t xml:space="preserve">Rad, B. B., and Ataei, P. 2017. "Evaluating Major Issues Regarding Reliability Management for Cloud-Based Applications," </w:t>
       </w:r>
       <w:r>
         <w:rPr>
           <w:i/>
         </w:rPr>
-        <w:t>University of Eindhoven</w:t>
-      </w:r>
-      <w:r>
-        <w:t>).</w:t>
+        <w:t>IJCSNS</w:t>
+      </w:r>
+      <w:r>
+        <w:t xml:space="preserve"> (17:7), pp. 168-168.</w:t>
       </w:r>
     </w:p>
     <w:p>
@@ -4714,141 +4497,7 @@
         <w:ind w:left="720" w:hanging="720"/>
       </w:pPr>
       <w:r>
-        <w:t xml:space="preserve">Mohanty, S., Jagadeesh, M., and Srivatsa, H. 2013. </w:t>
-      </w:r>
-      <w:r>
-        <w:rPr>
-          <w:i/>
-        </w:rPr>
-        <w:t>Big Data Imperatives: Enterprise ‘Big Data’warehouse,‘Bi’implementations and Analytics</w:t>
-      </w:r>
-      <w:r>
-        <w:t>. Apress.</w:t>
-      </w:r>
-    </w:p>
-    <w:p>
-      <w:pPr>
-        <w:pStyle w:val="EndNoteBibliography"/>
-        <w:spacing w:after="0"/>
-        <w:ind w:left="720" w:hanging="720"/>
-      </w:pPr>
-      <w:r>
-        <w:t xml:space="preserve">Nakagawa, E. Y., Martins, R. M., Felizardo, K. R., and Maldonado, J. C. "Towards a Process to Design Aspect-Oriented Reference Architectures," </w:t>
-      </w:r>
-      <w:r>
-        <w:rPr>
-          <w:i/>
-        </w:rPr>
-        <w:t>XXXV Latin American Informatics Conference (CLEI) 2009</w:t>
-      </w:r>
-      <w:r>
-        <w:t>.</w:t>
-      </w:r>
-    </w:p>
-    <w:p>
-      <w:pPr>
-        <w:pStyle w:val="EndNoteBibliography"/>
-        <w:spacing w:after="0"/>
-        <w:ind w:left="720" w:hanging="720"/>
-      </w:pPr>
-      <w:r>
-        <w:t xml:space="preserve">Nakagawa, E. Y., Oquendo, F., and Becker, M. "Ramodel: A Reference Model for Reference Architectures," </w:t>
-      </w:r>
-      <w:r>
-        <w:rPr>
-          <w:i/>
-        </w:rPr>
-        <w:t>2012 Joint Working IEEE/IFIP Conference on Software Architecture and European Conference on Software Architecture</w:t>
-      </w:r>
-      <w:r>
-        <w:t>, pp. 297–301-297–301.</w:t>
-      </w:r>
-    </w:p>
-    <w:p>
-      <w:pPr>
-        <w:pStyle w:val="EndNoteBibliography"/>
-        <w:spacing w:after="0"/>
-        <w:ind w:left="720" w:hanging="720"/>
-      </w:pPr>
-      <w:r>
-        <w:t>Partners, N. 2021. "Big Data and Ai Executive Survey 2021." NewVantage Partners.</w:t>
-      </w:r>
-    </w:p>
-    <w:p>
-      <w:pPr>
-        <w:pStyle w:val="EndNoteBibliography"/>
-        <w:spacing w:after="0"/>
-        <w:ind w:left="720" w:hanging="720"/>
-      </w:pPr>
-      <w:r>
-        <w:t xml:space="preserve">Quintero, D., Lee, F. N., and others. 2019. </w:t>
-      </w:r>
-      <w:r>
-        <w:rPr>
-          <w:i/>
-        </w:rPr>
-        <w:t>Ibm Reference Architecture for High Performance Data and Ai in Healthcare and Life Sciences</w:t>
-      </w:r>
-      <w:r>
-        <w:t>. IBM Redbooks.</w:t>
-      </w:r>
-    </w:p>
-    <w:p>
-      <w:pPr>
-        <w:pStyle w:val="EndNoteBibliography"/>
-        <w:spacing w:after="0"/>
-        <w:ind w:left="720" w:hanging="720"/>
-      </w:pPr>
-      <w:r>
-        <w:t xml:space="preserve">Rad, B. B., and Ataei, P. 2017. "Evaluating Major Issues Regarding Reliability Management for Cloud-Based Applications," </w:t>
-      </w:r>
-      <w:r>
-        <w:rPr>
-          <w:i/>
-        </w:rPr>
-        <w:t>IJCSNS</w:t>
-      </w:r>
-      <w:r>
-        <w:t xml:space="preserve"> (17:7), pp. 168-168.</w:t>
-      </w:r>
-    </w:p>
-    <w:p>
-      <w:pPr>
-        <w:pStyle w:val="EndNoteBibliography"/>
-        <w:spacing w:after="0"/>
-        <w:ind w:left="720" w:hanging="720"/>
-      </w:pPr>
-      <w:r>
         <w:t>Rada, B. B., Ataei, P., Khakbizc, Y., and Akbarzadehd, N. 2017. "The Hype of Emerging Technologies: Big Data as a Service,").</w:t>
-      </w:r>
-    </w:p>
-    <w:p>
-      <w:pPr>
-        <w:pStyle w:val="EndNoteBibliography"/>
-        <w:spacing w:after="0"/>
-        <w:ind w:left="720" w:hanging="720"/>
-      </w:pPr>
-      <w:r>
-        <w:t xml:space="preserve">Richardson, C. 2018. </w:t>
-      </w:r>
-      <w:r>
-        <w:rPr>
-          <w:i/>
-        </w:rPr>
-        <w:t>Microservices Patterns: With Examples in Java</w:t>
-      </w:r>
-      <w:r>
-        <w:t>. Simon and Schuster.</w:t>
-      </w:r>
-    </w:p>
-    <w:p>
-      <w:pPr>
-        <w:pStyle w:val="EndNoteBibliography"/>
-        <w:spacing w:after="0"/>
-        <w:ind w:left="720" w:hanging="720"/>
-      </w:pPr>
-      <w:r>
-        <w:t>Suthakar, U. 2017. "A Scalable Data Store and Analytic Platform for Real-Time Monitoring of Data-Intensive Scientific Infrastructure." Brunel University London.</w:t>
       </w:r>
     </w:p>
     <w:p>
@@ -4857,7 +4506,16 @@
         <w:ind w:left="720" w:hanging="720"/>
       </w:pPr>
       <w:r>
-        <w:t>White, A. 2019. "Our Top Data and Analytics Predicts for 2019." Gartner.</w:t>
+        <w:t xml:space="preserve">Richardson, C. 2018. </w:t>
+      </w:r>
+      <w:r>
+        <w:rPr>
+          <w:i/>
+        </w:rPr>
+        <w:t>Microservices Patterns: With Examples in Java</w:t>
+      </w:r>
+      <w:r>
+        <w:t>. Simon and Schuster.</w:t>
       </w:r>
     </w:p>
     <w:p>
@@ -4866,6 +4524,7 @@
         <w:ind w:right="103"/>
       </w:pPr>
       <w:r>
+        <w:lastRenderedPageBreak/>
         <w:fldChar w:fldCharType="end"/>
       </w:r>
       <w:bookmarkEnd w:id="2"/>
@@ -4993,6 +4652,9 @@
               <w:spacing w:after="195" w:line="263" w:lineRule="auto"/>
               <w:ind w:right="103"/>
             </w:pPr>
+            <w:r>
+              <w:t>Could not find any issues. DONE</w:t>
+            </w:r>
           </w:p>
         </w:tc>
       </w:tr>
@@ -5013,7 +4675,6 @@
                 <w:color w:val="222222"/>
                 <w:shd w:val="clear" w:color="auto" w:fill="FFFFFF"/>
               </w:rPr>
-              <w:lastRenderedPageBreak/>
               <w:t>Further explanations regarding the architecture and its applicability</w:t>
             </w:r>
           </w:p>
@@ -5483,6 +5144,7 @@
                 <w:color w:val="222222"/>
                 <w:shd w:val="clear" w:color="auto" w:fill="FFFFFF"/>
               </w:rPr>
+              <w:lastRenderedPageBreak/>
               <w:t>The related work section was relatively short</w:t>
             </w:r>
             <w:r>
@@ -5591,16 +5253,7 @@
                 <w:color w:val="222222"/>
                 <w:shd w:val="clear" w:color="auto" w:fill="FFFFFF"/>
               </w:rPr>
-              <w:t xml:space="preserve">            ◦ The definition of software architecture in </w:t>
-            </w:r>
-            <w:r>
-              <w:rPr>
-                <w:rFonts w:ascii="Arial" w:hAnsi="Arial" w:cs="Arial"/>
-                <w:color w:val="222222"/>
-                <w:shd w:val="clear" w:color="auto" w:fill="FFFFFF"/>
-              </w:rPr>
-              <w:lastRenderedPageBreak/>
-              <w:t>“Why a Reference</w:t>
+              <w:t>            ◦ The definition of software architecture in “Why a Reference</w:t>
             </w:r>
             <w:r>
               <w:rPr>
@@ -5630,7 +5283,6 @@
               <w:ind w:right="103"/>
             </w:pPr>
             <w:r>
-              <w:lastRenderedPageBreak/>
               <w:t>No action needed</w:t>
             </w:r>
             <w:r>
@@ -5857,6 +5509,8 @@
     </w:pPr>
     <w:r>
       <w:tab/>
+    </w:r>
+    <w:r>
       <w:t>Twenty-</w:t>
     </w:r>
     <w:r>
@@ -5954,6 +5608,8 @@
     </w:pPr>
     <w:r>
       <w:tab/>
+    </w:r>
+    <w:r>
       <w:t>Twenty-first Americas Conference on Information Systems, San Diego, 2016</w:t>
     </w:r>
     <w:r>
@@ -7814,7 +7470,7 @@
   <w:style w:type="paragraph" w:default="1" w:styleId="Normal">
     <w:name w:val="Normal"/>
     <w:qFormat/>
-    <w:rsid w:val="00A04535"/>
+    <w:rsid w:val="00BB0EFC"/>
     <w:pPr>
       <w:spacing w:after="120"/>
       <w:jc w:val="both"/>
@@ -9004,6 +8660,17 @@
         <w:insideV w:val="single" w:sz="4" w:space="0" w:color="auto"/>
       </w:tblBorders>
     </w:tblPr>
+  </w:style>
+  <w:style w:type="paragraph" w:styleId="ListParagraph">
+    <w:name w:val="List Paragraph"/>
+    <w:basedOn w:val="Normal"/>
+    <w:uiPriority w:val="72"/>
+    <w:qFormat/>
+    <w:rsid w:val="007F2C60"/>
+    <w:pPr>
+      <w:ind w:left="720"/>
+      <w:contextualSpacing/>
+    </w:pPr>
   </w:style>
 </w:styles>
 </file>

</xml_diff>